<commit_message>
add link to the lore page on my about section of the index homepage
</commit_message>
<xml_diff>
--- a/word-docs/Lore notes.docx
+++ b/word-docs/Lore notes.docx
@@ -29,55 +29,20 @@
     </w:p>
     <w:p>
       <w:r>
-        <w:t xml:space="preserve">I hadn’t thought of how the spell of activation </w:t>
-      </w:r>
-      <w:proofErr w:type="gramStart"/>
-      <w:r>
-        <w:t>ends, but</w:t>
-      </w:r>
-      <w:proofErr w:type="gramEnd"/>
-      <w:r>
-        <w:t xml:space="preserve"> concluded that it just wears off after some time or if someone is inflicted with serious trauma (like when Serj nearly died in Third Mind.)</w:t>
-      </w:r>
-    </w:p>
-    <w:p>
-      <w:r>
-        <w:t xml:space="preserve">Shavo’s tattoos spread to other people when he touches them, but only those who have </w:t>
-      </w:r>
-      <w:proofErr w:type="gramStart"/>
-      <w:r>
-        <w:t>activated</w:t>
-      </w:r>
-      <w:proofErr w:type="gramEnd"/>
-      <w:r>
-        <w:t xml:space="preserve">. There is a hint that John has activated in Third Mind when Shavo grabs </w:t>
-      </w:r>
-      <w:proofErr w:type="gramStart"/>
-      <w:r>
-        <w:t>him</w:t>
-      </w:r>
-      <w:proofErr w:type="gramEnd"/>
-      <w:r>
-        <w:t xml:space="preserve"> and the tattoos spread to John.</w:t>
-      </w:r>
-    </w:p>
-    <w:p>
-      <w:r>
-        <w:t xml:space="preserve">John’s </w:t>
-      </w:r>
-      <w:r>
-        <w:t>glasses didn’t serve any purpose besides hiding his Spiral eyes from the others. It wasn’t until an Instagram comment asked if the glasses had any purpose that I added to their significance.</w:t>
-      </w:r>
-      <w:r>
-        <w:t xml:space="preserve"> By this point, all of Third Mind had been drawn and posted, no epilogue. The glasses suppress the visual aspects of John’s powers and help alleviate his headaches due to light sensitivity. By </w:t>
-      </w:r>
-      <w:proofErr w:type="gramStart"/>
-      <w:r>
-        <w:t>backwards-engineering</w:t>
-      </w:r>
-      <w:proofErr w:type="gramEnd"/>
-      <w:r>
-        <w:t xml:space="preserve"> this lore, it would make sense that he would be comfortable taking the glasses off during the fight in Serj’s head against the Third Mind.</w:t>
+        <w:t>I hadn’t thought of how the spell of activation ends, but concluded that it just wears off after some time or if someone is inflicted with serious trauma (like when Serj nearly died in Third Mind.)</w:t>
+      </w:r>
+    </w:p>
+    <w:p>
+      <w:r>
+        <w:t>Shavo’s tattoos spread to other people when he touches them, but only those who have activated. There is a hint that John has activated in Third Mind when Shavo grabs him and the tattoos spread to John.</w:t>
+      </w:r>
+    </w:p>
+    <w:p>
+      <w:r>
+        <w:t>John’s glasses didn’t serve any purpose besides hiding his Spiral eyes from the others. It wasn’t until an Instagram comment asked if the glasses had any purpose that I added to their significance.</w:t>
+      </w:r>
+      <w:r>
+        <w:t xml:space="preserve"> By this point, all of Third Mind had been drawn and posted, no epilogue. The glasses suppress the visual aspects of John’s powers and help alleviate his headaches due to light sensitivity. By backwards-engineering this lore, it would make sense that he would be comfortable taking the glasses off during the fight in Serj’s head against the Third Mind.</w:t>
       </w:r>
     </w:p>
     <w:p>
@@ -145,15 +110,7 @@
     </w:p>
     <w:p>
       <w:r>
-        <w:t xml:space="preserve">Daron’s Third Mind triangle thing is </w:t>
-      </w:r>
-      <w:proofErr w:type="gramStart"/>
-      <w:r>
-        <w:t>harmless</w:t>
-      </w:r>
-      <w:proofErr w:type="gramEnd"/>
-      <w:r>
-        <w:t xml:space="preserve"> and </w:t>
+        <w:t xml:space="preserve">Daron’s Third Mind triangle thing is harmless and </w:t>
       </w:r>
       <w:r>
         <w:t>I regret creating it because it really had no purpose in the plot.</w:t>
@@ -185,15 +142,7 @@
         <w:t>The twist of the Mind having</w:t>
       </w:r>
       <w:r>
-        <w:t xml:space="preserve"> John redirected the entire direction of the story. John was originally just going to go crazy </w:t>
-      </w:r>
-      <w:proofErr w:type="gramStart"/>
-      <w:r>
-        <w:t>as a result of</w:t>
-      </w:r>
-      <w:proofErr w:type="gramEnd"/>
-      <w:r>
-        <w:t xml:space="preserve"> his activation, but I wanted a more concrete reason and urgency to address his odd behavior.</w:t>
+        <w:t xml:space="preserve"> John redirected the entire direction of the story. John was originally just going to go crazy as a result of his activation, but I wanted a more concrete reason and urgency to address his odd behavior.</w:t>
       </w:r>
     </w:p>
     <w:p>
@@ -231,15 +180,7 @@
     </w:p>
     <w:p>
       <w:r>
-        <w:t xml:space="preserve">John being imperfect and driving most of the issues in The Spiral was inspired by frustration I felt after viewing a </w:t>
-      </w:r>
-      <w:proofErr w:type="gramStart"/>
-      <w:r>
-        <w:t>particular</w:t>
-      </w:r>
-      <w:proofErr w:type="gramEnd"/>
-      <w:r>
-        <w:t xml:space="preserve"> </w:t>
+        <w:t xml:space="preserve">John being imperfect and driving most of the issues in The Spiral was inspired by frustration I felt after viewing a particular </w:t>
       </w:r>
       <w:r>
         <w:t>troubling</w:t>
@@ -267,15 +208,7 @@
     </w:p>
     <w:p>
       <w:r>
-        <w:t xml:space="preserve">The Mind Taunting Shavo about having no eyes to see with despite </w:t>
-      </w:r>
-      <w:proofErr w:type="gramStart"/>
-      <w:r>
-        <w:t>all of</w:t>
-      </w:r>
-      <w:proofErr w:type="gramEnd"/>
-      <w:r>
-        <w:t xml:space="preserve"> his tattoos was a critical quote I had from the start of development.</w:t>
+        <w:t>The Mind Taunting Shavo about having no eyes to see with despite all of his tattoos was a critical quote I had from the start of development.</w:t>
       </w:r>
     </w:p>
     <w:p>
@@ -286,18 +219,10 @@
         <w:t>Nokia 6110</w:t>
       </w:r>
       <w:r>
-        <w:t xml:space="preserve">, a </w:t>
-      </w:r>
-      <w:proofErr w:type="gramStart"/>
-      <w:r>
-        <w:t xml:space="preserve">model </w:t>
-      </w:r>
-      <w:r>
-        <w:t xml:space="preserve"> released</w:t>
-      </w:r>
-      <w:proofErr w:type="gramEnd"/>
-      <w:r>
-        <w:t xml:space="preserve"> in 1998.</w:t>
+        <w:t xml:space="preserve">, a model </w:t>
+      </w:r>
+      <w:r>
+        <w:t xml:space="preserve"> released in 1998.</w:t>
       </w:r>
     </w:p>
     <w:p>
@@ -492,21 +417,7 @@
         <w:rPr>
           <w:color w:val="FF0000"/>
         </w:rPr>
-        <w:t xml:space="preserve"> accident where he lost his ability to </w:t>
-      </w:r>
-      <w:proofErr w:type="gramStart"/>
-      <w:r>
-        <w:rPr>
-          <w:color w:val="FF0000"/>
-        </w:rPr>
-        <w:t>see</w:t>
-      </w:r>
-      <w:proofErr w:type="gramEnd"/>
-      <w:r>
-        <w:rPr>
-          <w:color w:val="FF0000"/>
-        </w:rPr>
-        <w:t xml:space="preserve"> and his original power was having the ability t</w:t>
+        <w:t xml:space="preserve"> accident where he lost his ability to see and his original power was having the ability t</w:t>
       </w:r>
       <w:r>
         <w:rPr>
@@ -563,21 +474,7 @@
         <w:rPr>
           <w:color w:val="FF0000"/>
         </w:rPr>
-        <w:t xml:space="preserve">John was going to accidentally out his spiral eyes and </w:t>
-      </w:r>
-      <w:proofErr w:type="gramStart"/>
-      <w:r>
-        <w:rPr>
-          <w:color w:val="FF0000"/>
-        </w:rPr>
-        <w:t>activation to</w:t>
-      </w:r>
-      <w:proofErr w:type="gramEnd"/>
-      <w:r>
-        <w:rPr>
-          <w:color w:val="FF0000"/>
-        </w:rPr>
-        <w:t xml:space="preserve"> Daron at the end of Third Mind</w:t>
+        <w:t>John was going to accidentally out his spiral eyes and activation to Daron at the end of Third Mind</w:t>
       </w:r>
       <w:r>
         <w:rPr>
@@ -608,21 +505,7 @@
         <w:rPr>
           <w:color w:val="FF0000"/>
         </w:rPr>
-        <w:t xml:space="preserve">John was supposed to get prophetic visions as his </w:t>
-      </w:r>
-      <w:proofErr w:type="gramStart"/>
-      <w:r>
-        <w:rPr>
-          <w:color w:val="FF0000"/>
-        </w:rPr>
-        <w:t>ability</w:t>
-      </w:r>
-      <w:proofErr w:type="gramEnd"/>
-      <w:r>
-        <w:rPr>
-          <w:color w:val="FF0000"/>
-        </w:rPr>
-        <w:t xml:space="preserve"> but this was passed along to Serj at the very end of The Spiral as a secret he kept from the others.</w:t>
+        <w:t>John was supposed to get prophetic visions as his ability but this was passed along to Serj at the very end of The Spiral as a secret he kept from the others.</w:t>
       </w:r>
     </w:p>
     <w:p>
@@ -648,21 +531,7 @@
         <w:rPr>
           <w:color w:val="FF0000"/>
         </w:rPr>
-        <w:t xml:space="preserve">The original way to kill the mind was </w:t>
-      </w:r>
-      <w:proofErr w:type="gramStart"/>
-      <w:r>
-        <w:rPr>
-          <w:color w:val="FF0000"/>
-        </w:rPr>
-        <w:t>actually a</w:t>
-      </w:r>
-      <w:proofErr w:type="gramEnd"/>
-      <w:r>
-        <w:rPr>
-          <w:color w:val="FF0000"/>
-        </w:rPr>
-        <w:t xml:space="preserve"> ritual involving all four members wearing Serj’s style of war paint and running the song again.</w:t>
+        <w:t>The original way to kill the mind was actually a ritual involving all four members wearing Serj’s style of war paint and running the song again.</w:t>
       </w:r>
     </w:p>
     <w:p>
@@ -835,6 +704,11 @@
       </w:r>
     </w:p>
     <w:p>
+      <w:pPr>
+        <w:rPr>
+          <w:rStyle w:val="Hyperlink"/>
+        </w:rPr>
+      </w:pPr>
       <w:hyperlink r:id="rId7" w:history="1">
         <w:r>
           <w:rPr>
@@ -844,6 +718,36 @@
         </w:r>
       </w:hyperlink>
     </w:p>
+    <w:p>
+      <w:pPr>
+        <w:rPr>
+          <w:rStyle w:val="Hyperlink"/>
+        </w:rPr>
+      </w:pPr>
+      <w:r>
+        <w:rPr>
+          <w:rStyle w:val="Hyperlink"/>
+        </w:rPr>
+        <w:br w:type="page"/>
+      </w:r>
+    </w:p>
+    <w:p>
+      <w:r>
+        <w:lastRenderedPageBreak/>
+        <w:t>LORE ITSELF</w:t>
+      </w:r>
+    </w:p>
+    <w:p>
+      <w:r>
+        <w:t xml:space="preserve">Opening one’s eye, commonly referred to activation, </w:t>
+      </w:r>
+    </w:p>
+    <w:p>
+      <w:r>
+        <w:t xml:space="preserve">By acknowledging the third eye and channeling </w:t>
+      </w:r>
+    </w:p>
+    <w:p/>
     <w:p/>
     <w:p/>
     <w:sectPr>

</xml_diff>

<commit_message>
swap trivia div with lore div (swapped top and bottom containers)
</commit_message>
<xml_diff>
--- a/word-docs/Lore notes.docx
+++ b/word-docs/Lore notes.docx
@@ -339,17 +339,22 @@
     </w:p>
     <w:p>
       <w:r>
+        <w:t>Page 36 of John’s book refers to the song 36.</w:t>
+      </w:r>
+    </w:p>
+    <w:p>
+      <w:r>
         <w:t>Shavo’s 5 calls: one for each album</w:t>
       </w:r>
     </w:p>
     <w:p>
       <w:r>
+        <w:lastRenderedPageBreak/>
         <w:t>The pizza Serj orders is that of Chic ‘N Stu</w:t>
       </w:r>
     </w:p>
     <w:p>
       <w:r>
-        <w:lastRenderedPageBreak/>
         <w:t>Alarm clock times</w:t>
       </w:r>
       <w:r>
@@ -594,15 +599,7 @@
     </w:p>
     <w:p>
       <w:r>
-        <w:t xml:space="preserve">The comic images were all taken with an iPhone 6 and color corrected with </w:t>
-      </w:r>
-      <w:proofErr w:type="spellStart"/>
-      <w:r>
-        <w:t>Darktable</w:t>
-      </w:r>
-      <w:proofErr w:type="spellEnd"/>
-      <w:r>
-        <w:t>.</w:t>
+        <w:t>The comic images were all taken with an iPhone 6 and color corrected with Darktable.</w:t>
       </w:r>
     </w:p>
     <w:p>
@@ -741,12 +738,298 @@
       <w:r>
         <w:t xml:space="preserve">Opening one’s eye, commonly referred to activation, </w:t>
       </w:r>
-    </w:p>
-    <w:p>
-      <w:r>
-        <w:t xml:space="preserve">By acknowledging the third eye and channeling </w:t>
-      </w:r>
-    </w:p>
+      <w:r>
+        <w:t>is achieved b</w:t>
+      </w:r>
+      <w:r>
+        <w:t xml:space="preserve">y </w:t>
+      </w:r>
+      <w:r>
+        <w:t>simultaneously</w:t>
+      </w:r>
+      <w:r>
+        <w:t xml:space="preserve"> </w:t>
+      </w:r>
+      <w:r>
+        <w:t xml:space="preserve">acknowledging the </w:t>
+      </w:r>
+      <w:r>
+        <w:t xml:space="preserve">presence of the </w:t>
+      </w:r>
+      <w:r>
+        <w:t xml:space="preserve">third eye </w:t>
+      </w:r>
+      <w:r>
+        <w:t xml:space="preserve">in some way </w:t>
+      </w:r>
+      <w:r>
+        <w:t xml:space="preserve">(makeup, physical touch, </w:t>
+      </w:r>
+      <w:r>
+        <w:t>concentrating on</w:t>
+      </w:r>
+      <w:r>
+        <w:t xml:space="preserve"> the area, etc.</w:t>
+      </w:r>
+      <w:r>
+        <w:t xml:space="preserve">) </w:t>
+      </w:r>
+      <w:r>
+        <w:t xml:space="preserve">and channeling </w:t>
+      </w:r>
+      <w:r>
+        <w:t xml:space="preserve">rage </w:t>
+      </w:r>
+      <w:r>
+        <w:t xml:space="preserve">into it. </w:t>
+      </w:r>
+      <w:r>
+        <w:t>This raw</w:t>
+      </w:r>
+      <w:r>
+        <w:t>,</w:t>
+      </w:r>
+      <w:r>
+        <w:t xml:space="preserve"> unpleasant process was directly inspired by the way Maynard </w:t>
+      </w:r>
+      <w:r>
+        <w:t>performs</w:t>
+      </w:r>
+      <w:r>
+        <w:t xml:space="preserve"> TOOL’s song “Third Eye”</w:t>
+      </w:r>
+      <w:r>
+        <w:t>:</w:t>
+      </w:r>
+      <w:r>
+        <w:t xml:space="preserve"> </w:t>
+      </w:r>
+      <w:r>
+        <w:t>combining anger</w:t>
+      </w:r>
+      <w:r>
+        <w:t xml:space="preserve"> (vocally)</w:t>
+      </w:r>
+      <w:r>
+        <w:t xml:space="preserve"> and </w:t>
+      </w:r>
+      <w:r>
+        <w:t xml:space="preserve">an </w:t>
+      </w:r>
+      <w:r>
+        <w:t>acknowledgement</w:t>
+      </w:r>
+      <w:r>
+        <w:t xml:space="preserve"> of the eye</w:t>
+      </w:r>
+      <w:r>
+        <w:t xml:space="preserve"> (lyrically)</w:t>
+      </w:r>
+      <w:r>
+        <w:t>.</w:t>
+      </w:r>
+    </w:p>
+    <w:p>
+      <w:r>
+        <w:t xml:space="preserve">Upon activation, the eyes begin to glow red after a few minutes and the third eye site will bleed for a while. </w:t>
+      </w:r>
+      <w:r>
+        <w:t>Initial activation</w:t>
+      </w:r>
+      <w:r>
+        <w:t xml:space="preserve"> may induce </w:t>
+      </w:r>
+      <w:r>
+        <w:t>headaches</w:t>
+      </w:r>
+      <w:r>
+        <w:t>, nosebleeds</w:t>
+      </w:r>
+      <w:r>
+        <w:t>,</w:t>
+      </w:r>
+      <w:r>
+        <w:t xml:space="preserve"> light sensitivity</w:t>
+      </w:r>
+      <w:r>
+        <w:t>, dizziness</w:t>
+      </w:r>
+      <w:r>
+        <w:t xml:space="preserve">, </w:t>
+      </w:r>
+      <w:r>
+        <w:t>or fainting.</w:t>
+      </w:r>
+      <w:r>
+        <w:t xml:space="preserve"> Covering the third eye may result in</w:t>
+      </w:r>
+      <w:r>
+        <w:t xml:space="preserve"> dangerous </w:t>
+      </w:r>
+      <w:r>
+        <w:t>bursts of energy or site irritation.</w:t>
+      </w:r>
+    </w:p>
+    <w:p>
+      <w:r>
+        <w:t xml:space="preserve">Activated individuals will experience a </w:t>
+      </w:r>
+      <w:r>
+        <w:t>light red glow around the body</w:t>
+      </w:r>
+      <w:r>
+        <w:t xml:space="preserve"> </w:t>
+      </w:r>
+      <w:r>
+        <w:t>accompanied by</w:t>
+      </w:r>
+      <w:r>
+        <w:t xml:space="preserve"> floating</w:t>
+      </w:r>
+      <w:r>
+        <w:t xml:space="preserve"> red eyes (when a person is angry, annoyed, or embarrassed)</w:t>
+      </w:r>
+      <w:r>
+        <w:t>.</w:t>
+      </w:r>
+      <w:r>
+        <w:t xml:space="preserve"> These glowing eye markings may also appear on the palms of one’s hands, </w:t>
+      </w:r>
+      <w:r>
+        <w:t>between the eyes,</w:t>
+      </w:r>
+      <w:r>
+        <w:t xml:space="preserve"> </w:t>
+      </w:r>
+      <w:r>
+        <w:t>or across the body</w:t>
+      </w:r>
+      <w:r>
+        <w:t xml:space="preserve"> like tattoos</w:t>
+      </w:r>
+      <w:r>
+        <w:t>.</w:t>
+      </w:r>
+    </w:p>
+    <w:p>
+      <w:r>
+        <w:t xml:space="preserve">While in an activated state, </w:t>
+      </w:r>
+      <w:r>
+        <w:t xml:space="preserve">common </w:t>
+      </w:r>
+      <w:r>
+        <w:t>side effects</w:t>
+      </w:r>
+      <w:r>
+        <w:t xml:space="preserve"> like</w:t>
+      </w:r>
+      <w:r>
+        <w:t xml:space="preserve"> </w:t>
+      </w:r>
+      <w:r>
+        <w:t>dehydration,</w:t>
+      </w:r>
+      <w:r>
+        <w:t xml:space="preserve"> </w:t>
+      </w:r>
+      <w:r>
+        <w:t xml:space="preserve">fatigue, </w:t>
+      </w:r>
+      <w:r>
+        <w:t>pain and bleeding at the site</w:t>
+      </w:r>
+      <w:r>
+        <w:t xml:space="preserve">, dizziness, nausea, etc. </w:t>
+      </w:r>
+      <w:r>
+        <w:t>may worsen depending on one’s emotional state.</w:t>
+      </w:r>
+    </w:p>
+    <w:p>
+      <w:r>
+        <w:t xml:space="preserve">Third eye </w:t>
+      </w:r>
+      <w:r>
+        <w:t>scar</w:t>
+      </w:r>
+      <w:r>
+        <w:t xml:space="preserve"> markings</w:t>
+      </w:r>
+      <w:r>
+        <w:t xml:space="preserve">, </w:t>
+      </w:r>
+      <w:r>
+        <w:t>floating eye shapes</w:t>
+      </w:r>
+      <w:r>
+        <w:t xml:space="preserve">, and </w:t>
+      </w:r>
+      <w:r>
+        <w:t xml:space="preserve">supernatural </w:t>
+      </w:r>
+      <w:r>
+        <w:t>abilities</w:t>
+      </w:r>
+      <w:r>
+        <w:t xml:space="preserve"> </w:t>
+      </w:r>
+      <w:r>
+        <w:t xml:space="preserve">vary and </w:t>
+      </w:r>
+      <w:r>
+        <w:t xml:space="preserve">are unique to each person. </w:t>
+      </w:r>
+      <w:r>
+        <w:t>Some people have more abilities or more unwanted side effects than others.</w:t>
+      </w:r>
+    </w:p>
+    <w:p>
+      <w:r>
+        <w:t xml:space="preserve">These powers include: </w:t>
+      </w:r>
+    </w:p>
+    <w:p>
+      <w:r>
+        <w:t xml:space="preserve">The spell of activation </w:t>
+      </w:r>
+      <w:r>
+        <w:t>usually wears off within 24 hours</w:t>
+      </w:r>
+      <w:r>
+        <w:t xml:space="preserve">. Once a person is no longer activated, all visual indicators, side effects, and </w:t>
+      </w:r>
+      <w:r>
+        <w:t>supernatural abilities</w:t>
+      </w:r>
+      <w:r>
+        <w:t xml:space="preserve"> disappear. Subsequent activations may go smoother than the initial activation.</w:t>
+      </w:r>
+    </w:p>
+    <w:p>
+      <w:r>
+        <w:t>The Third Mind is a</w:t>
+      </w:r>
+      <w:r>
+        <w:t xml:space="preserve"> parasitic demonic entity summoned by Serj unintentionally. It </w:t>
+      </w:r>
+      <w:r>
+        <w:t>can be representative of one’s traumas, intrusive thoughts, or addictions and gains its</w:t>
+      </w:r>
+      <w:r>
+        <w:t xml:space="preserve"> power through fear.</w:t>
+      </w:r>
+      <w:r>
+        <w:t xml:space="preserve"> Page 36 of John’s book has more information.</w:t>
+      </w:r>
+      <w:r>
+        <w:t xml:space="preserve"> Daron got one too that turned out to be harmless. I want to retcon this idea</w:t>
+      </w:r>
+      <w:r>
+        <w:t xml:space="preserve"> though.</w:t>
+      </w:r>
+    </w:p>
+    <w:p/>
     <w:p/>
     <w:p/>
     <w:p/>

</xml_diff>

<commit_message>
add basic lore paragraphs into html
</commit_message>
<xml_diff>
--- a/word-docs/Lore notes.docx
+++ b/word-docs/Lore notes.docx
@@ -29,12 +29,36 @@
     </w:p>
     <w:p>
       <w:r>
-        <w:t>I hadn’t thought of how the spell of activation ends, but concluded that it just wears off after some time or if someone is inflicted with serious trauma (like when Serj nearly died in Third Mind.)</w:t>
-      </w:r>
-    </w:p>
-    <w:p>
-      <w:r>
-        <w:t>Shavo’s tattoos spread to other people when he touches them, but only those who have activated. There is a hint that John has activated in Third Mind when Shavo grabs him and the tattoos spread to John.</w:t>
+        <w:t xml:space="preserve">I hadn’t thought of how the spell of activation </w:t>
+      </w:r>
+      <w:proofErr w:type="gramStart"/>
+      <w:r>
+        <w:t>ends, but</w:t>
+      </w:r>
+      <w:proofErr w:type="gramEnd"/>
+      <w:r>
+        <w:t xml:space="preserve"> concluded that it just wears off after some time or if someone is inflicted with serious trauma (like when Serj nearly died in Third Mind.)</w:t>
+      </w:r>
+    </w:p>
+    <w:p>
+      <w:r>
+        <w:t xml:space="preserve">Shavo’s tattoos spread to other people when he touches them, but only those who have </w:t>
+      </w:r>
+      <w:proofErr w:type="gramStart"/>
+      <w:r>
+        <w:t>activated</w:t>
+      </w:r>
+      <w:proofErr w:type="gramEnd"/>
+      <w:r>
+        <w:t xml:space="preserve">. There is a hint that John has activated in Third Mind when Shavo grabs </w:t>
+      </w:r>
+      <w:proofErr w:type="gramStart"/>
+      <w:r>
+        <w:t>him</w:t>
+      </w:r>
+      <w:proofErr w:type="gramEnd"/>
+      <w:r>
+        <w:t xml:space="preserve"> and the tattoos spread to John.</w:t>
       </w:r>
     </w:p>
     <w:p>
@@ -42,7 +66,15 @@
         <w:t>John’s glasses didn’t serve any purpose besides hiding his Spiral eyes from the others. It wasn’t until an Instagram comment asked if the glasses had any purpose that I added to their significance.</w:t>
       </w:r>
       <w:r>
-        <w:t xml:space="preserve"> By this point, all of Third Mind had been drawn and posted, no epilogue. The glasses suppress the visual aspects of John’s powers and help alleviate his headaches due to light sensitivity. By backwards-engineering this lore, it would make sense that he would be comfortable taking the glasses off during the fight in Serj’s head against the Third Mind.</w:t>
+        <w:t xml:space="preserve"> By this point, all of Third Mind had been drawn and posted, no epilogue. The glasses suppress the visual aspects of John’s powers and help alleviate his headaches due to light sensitivity. By </w:t>
+      </w:r>
+      <w:proofErr w:type="gramStart"/>
+      <w:r>
+        <w:t>backwards-engineering</w:t>
+      </w:r>
+      <w:proofErr w:type="gramEnd"/>
+      <w:r>
+        <w:t xml:space="preserve"> this lore, it would make sense that he would be comfortable taking the glasses off during the fight in Serj’s head against the Third Mind.</w:t>
       </w:r>
     </w:p>
     <w:p>
@@ -110,7 +142,15 @@
     </w:p>
     <w:p>
       <w:r>
-        <w:t xml:space="preserve">Daron’s Third Mind triangle thing is harmless and </w:t>
+        <w:t xml:space="preserve">Daron’s Third Mind triangle thing is </w:t>
+      </w:r>
+      <w:proofErr w:type="gramStart"/>
+      <w:r>
+        <w:t>harmless</w:t>
+      </w:r>
+      <w:proofErr w:type="gramEnd"/>
+      <w:r>
+        <w:t xml:space="preserve"> and </w:t>
       </w:r>
       <w:r>
         <w:t>I regret creating it because it really had no purpose in the plot.</w:t>
@@ -142,7 +182,15 @@
         <w:t>The twist of the Mind having</w:t>
       </w:r>
       <w:r>
-        <w:t xml:space="preserve"> John redirected the entire direction of the story. John was originally just going to go crazy as a result of his activation, but I wanted a more concrete reason and urgency to address his odd behavior.</w:t>
+        <w:t xml:space="preserve"> John redirected the entire direction of the story. John was originally just going to go crazy </w:t>
+      </w:r>
+      <w:proofErr w:type="gramStart"/>
+      <w:r>
+        <w:t>as a result of</w:t>
+      </w:r>
+      <w:proofErr w:type="gramEnd"/>
+      <w:r>
+        <w:t xml:space="preserve"> his activation, but I wanted a more concrete reason and urgency to address his odd behavior.</w:t>
       </w:r>
     </w:p>
     <w:p>
@@ -180,7 +228,15 @@
     </w:p>
     <w:p>
       <w:r>
-        <w:t xml:space="preserve">John being imperfect and driving most of the issues in The Spiral was inspired by frustration I felt after viewing a particular </w:t>
+        <w:t xml:space="preserve">John being imperfect and driving most of the issues in The Spiral was inspired by frustration I felt after viewing a </w:t>
+      </w:r>
+      <w:proofErr w:type="gramStart"/>
+      <w:r>
+        <w:t>particular</w:t>
+      </w:r>
+      <w:proofErr w:type="gramEnd"/>
+      <w:r>
+        <w:t xml:space="preserve"> </w:t>
       </w:r>
       <w:r>
         <w:t>troubling</w:t>
@@ -208,7 +264,15 @@
     </w:p>
     <w:p>
       <w:r>
-        <w:t>The Mind Taunting Shavo about having no eyes to see with despite all of his tattoos was a critical quote I had from the start of development.</w:t>
+        <w:t xml:space="preserve">The Mind Taunting Shavo about having no eyes to see with despite </w:t>
+      </w:r>
+      <w:proofErr w:type="gramStart"/>
+      <w:r>
+        <w:t>all of</w:t>
+      </w:r>
+      <w:proofErr w:type="gramEnd"/>
+      <w:r>
+        <w:t xml:space="preserve"> his tattoos was a critical quote I had from the start of development.</w:t>
       </w:r>
     </w:p>
     <w:p>
@@ -219,10 +283,18 @@
         <w:t>Nokia 6110</w:t>
       </w:r>
       <w:r>
-        <w:t xml:space="preserve">, a model </w:t>
-      </w:r>
-      <w:r>
-        <w:t xml:space="preserve"> released in 1998.</w:t>
+        <w:t xml:space="preserve">, a </w:t>
+      </w:r>
+      <w:proofErr w:type="gramStart"/>
+      <w:r>
+        <w:t xml:space="preserve">model </w:t>
+      </w:r>
+      <w:r>
+        <w:t xml:space="preserve"> released</w:t>
+      </w:r>
+      <w:proofErr w:type="gramEnd"/>
+      <w:r>
+        <w:t xml:space="preserve"> in 1998.</w:t>
       </w:r>
     </w:p>
     <w:p>
@@ -422,7 +494,21 @@
         <w:rPr>
           <w:color w:val="FF0000"/>
         </w:rPr>
-        <w:t xml:space="preserve"> accident where he lost his ability to see and his original power was having the ability t</w:t>
+        <w:t xml:space="preserve"> accident where he lost his ability to </w:t>
+      </w:r>
+      <w:proofErr w:type="gramStart"/>
+      <w:r>
+        <w:rPr>
+          <w:color w:val="FF0000"/>
+        </w:rPr>
+        <w:t>see</w:t>
+      </w:r>
+      <w:proofErr w:type="gramEnd"/>
+      <w:r>
+        <w:rPr>
+          <w:color w:val="FF0000"/>
+        </w:rPr>
+        <w:t xml:space="preserve"> and his original power was having the ability t</w:t>
       </w:r>
       <w:r>
         <w:rPr>
@@ -479,7 +565,21 @@
         <w:rPr>
           <w:color w:val="FF0000"/>
         </w:rPr>
-        <w:t>John was going to accidentally out his spiral eyes and activation to Daron at the end of Third Mind</w:t>
+        <w:t xml:space="preserve">John was going to accidentally out his spiral eyes and </w:t>
+      </w:r>
+      <w:proofErr w:type="gramStart"/>
+      <w:r>
+        <w:rPr>
+          <w:color w:val="FF0000"/>
+        </w:rPr>
+        <w:t>activation to</w:t>
+      </w:r>
+      <w:proofErr w:type="gramEnd"/>
+      <w:r>
+        <w:rPr>
+          <w:color w:val="FF0000"/>
+        </w:rPr>
+        <w:t xml:space="preserve"> Daron at the end of Third Mind</w:t>
       </w:r>
       <w:r>
         <w:rPr>
@@ -510,7 +610,21 @@
         <w:rPr>
           <w:color w:val="FF0000"/>
         </w:rPr>
-        <w:t>John was supposed to get prophetic visions as his ability but this was passed along to Serj at the very end of The Spiral as a secret he kept from the others.</w:t>
+        <w:t xml:space="preserve">John was supposed to get prophetic visions as his </w:t>
+      </w:r>
+      <w:proofErr w:type="gramStart"/>
+      <w:r>
+        <w:rPr>
+          <w:color w:val="FF0000"/>
+        </w:rPr>
+        <w:t>ability</w:t>
+      </w:r>
+      <w:proofErr w:type="gramEnd"/>
+      <w:r>
+        <w:rPr>
+          <w:color w:val="FF0000"/>
+        </w:rPr>
+        <w:t xml:space="preserve"> but this was passed along to Serj at the very end of The Spiral as a secret he kept from the others.</w:t>
       </w:r>
     </w:p>
     <w:p>
@@ -536,7 +650,21 @@
         <w:rPr>
           <w:color w:val="FF0000"/>
         </w:rPr>
-        <w:t>The original way to kill the mind was actually a ritual involving all four members wearing Serj’s style of war paint and running the song again.</w:t>
+        <w:t xml:space="preserve">The original way to kill the mind was </w:t>
+      </w:r>
+      <w:proofErr w:type="gramStart"/>
+      <w:r>
+        <w:rPr>
+          <w:color w:val="FF0000"/>
+        </w:rPr>
+        <w:t>actually a</w:t>
+      </w:r>
+      <w:proofErr w:type="gramEnd"/>
+      <w:r>
+        <w:rPr>
+          <w:color w:val="FF0000"/>
+        </w:rPr>
+        <w:t xml:space="preserve"> ritual involving all four members wearing Serj’s style of war paint and running the song again.</w:t>
       </w:r>
     </w:p>
     <w:p>
@@ -599,7 +727,15 @@
     </w:p>
     <w:p>
       <w:r>
-        <w:t>The comic images were all taken with an iPhone 6 and color corrected with Darktable.</w:t>
+        <w:t xml:space="preserve">The comic images were all taken with an iPhone 6 and color corrected with </w:t>
+      </w:r>
+      <w:proofErr w:type="spellStart"/>
+      <w:r>
+        <w:t>Darktable</w:t>
+      </w:r>
+      <w:proofErr w:type="spellEnd"/>
+      <w:r>
+        <w:t>.</w:t>
       </w:r>
     </w:p>
     <w:p>
@@ -736,7 +872,13 @@
     </w:p>
     <w:p>
       <w:r>
-        <w:t xml:space="preserve">Opening one’s eye, commonly referred to activation, </w:t>
+        <w:t xml:space="preserve">Opening one’s eye, commonly referred to </w:t>
+      </w:r>
+      <w:r>
+        <w:t xml:space="preserve">as </w:t>
+      </w:r>
+      <w:r>
+        <w:t xml:space="preserve">activation, </w:t>
       </w:r>
       <w:r>
         <w:t>is achieved b</w:t>
@@ -760,16 +902,22 @@
         <w:t xml:space="preserve">third eye </w:t>
       </w:r>
       <w:r>
-        <w:t xml:space="preserve">in some way </w:t>
-      </w:r>
-      <w:r>
-        <w:t xml:space="preserve">(makeup, physical touch, </w:t>
+        <w:t>(</w:t>
+      </w:r>
+      <w:r>
+        <w:t xml:space="preserve">via </w:t>
+      </w:r>
+      <w:r>
+        <w:t xml:space="preserve">makeup, physical touch, </w:t>
+      </w:r>
+      <w:r>
+        <w:t xml:space="preserve">or </w:t>
       </w:r>
       <w:r>
         <w:t>concentrating on</w:t>
       </w:r>
       <w:r>
-        <w:t xml:space="preserve"> the area, etc.</w:t>
+        <w:t xml:space="preserve"> the area</w:t>
       </w:r>
       <w:r>
         <w:t xml:space="preserve">) </w:t>
@@ -790,10 +938,13 @@
         <w:t>,</w:t>
       </w:r>
       <w:r>
-        <w:t xml:space="preserve"> unpleasant process was directly inspired by the way Maynard </w:t>
-      </w:r>
-      <w:r>
-        <w:t>performs</w:t>
+        <w:t xml:space="preserve"> unpleasant process was inspired by </w:t>
+      </w:r>
+      <w:r>
+        <w:t xml:space="preserve">Maynard’s </w:t>
+      </w:r>
+      <w:r>
+        <w:t>performance of</w:t>
       </w:r>
       <w:r>
         <w:t xml:space="preserve"> TOOL’s song “Third Eye”</w:t>
@@ -805,188 +956,223 @@
         <w:t xml:space="preserve"> </w:t>
       </w:r>
       <w:r>
-        <w:t>combining anger</w:t>
-      </w:r>
-      <w:r>
-        <w:t xml:space="preserve"> (vocally)</w:t>
-      </w:r>
-      <w:r>
-        <w:t xml:space="preserve"> and </w:t>
-      </w:r>
-      <w:r>
-        <w:t xml:space="preserve">an </w:t>
+        <w:t xml:space="preserve">which </w:t>
+      </w:r>
+      <w:r>
+        <w:t>combin</w:t>
+      </w:r>
+      <w:r>
+        <w:t>es</w:t>
+      </w:r>
+      <w:r>
+        <w:t xml:space="preserve"> </w:t>
+      </w:r>
+      <w:r>
+        <w:t>powerful vocal energy</w:t>
+      </w:r>
+      <w:r>
+        <w:t xml:space="preserve"> with </w:t>
+      </w:r>
+      <w:proofErr w:type="gramStart"/>
+      <w:r>
+        <w:t>an</w:t>
+      </w:r>
+      <w:proofErr w:type="gramEnd"/>
+      <w:r>
+        <w:t xml:space="preserve"> </w:t>
+      </w:r>
+      <w:r>
+        <w:t xml:space="preserve">lyrical </w:t>
       </w:r>
       <w:r>
         <w:t>acknowledgement</w:t>
       </w:r>
       <w:r>
-        <w:t xml:space="preserve"> of the eye</w:t>
-      </w:r>
-      <w:r>
-        <w:t xml:space="preserve"> (lyrically)</w:t>
+        <w:t xml:space="preserve"> of the </w:t>
+      </w:r>
+      <w:r>
+        <w:t>eye.</w:t>
+      </w:r>
+    </w:p>
+    <w:p>
+      <w:r>
+        <w:t xml:space="preserve">Upon activation, the eyes </w:t>
+      </w:r>
+      <w:r>
+        <w:t>turn</w:t>
+      </w:r>
+      <w:r>
+        <w:t xml:space="preserve"> red after a few minutes and the third eye </w:t>
+      </w:r>
+      <w:proofErr w:type="gramStart"/>
+      <w:r>
+        <w:t>site</w:t>
+      </w:r>
+      <w:proofErr w:type="gramEnd"/>
+      <w:r>
+        <w:t xml:space="preserve"> will bleed for a while. </w:t>
+      </w:r>
+      <w:r>
+        <w:t>Initial activation</w:t>
+      </w:r>
+      <w:r>
+        <w:t xml:space="preserve"> may induce </w:t>
+      </w:r>
+      <w:r>
+        <w:t>headaches</w:t>
+      </w:r>
+      <w:r>
+        <w:t>, nosebleeds</w:t>
+      </w:r>
+      <w:r>
+        <w:t>,</w:t>
+      </w:r>
+      <w:r>
+        <w:t xml:space="preserve"> light sensitivity</w:t>
+      </w:r>
+      <w:r>
+        <w:t>, dizziness</w:t>
+      </w:r>
+      <w:r>
+        <w:t xml:space="preserve">, </w:t>
+      </w:r>
+      <w:r>
+        <w:t>or fainting.</w:t>
+      </w:r>
+      <w:r>
+        <w:t xml:space="preserve"> Covering the third eye may result in</w:t>
+      </w:r>
+      <w:r>
+        <w:t xml:space="preserve"> dangerous </w:t>
+      </w:r>
+      <w:r>
+        <w:t>bursts of energy or site irritation.</w:t>
+      </w:r>
+    </w:p>
+    <w:p>
+      <w:r>
+        <w:t>While in an activated state, common side effects include dehydration, fatigue, pain and bleeding at the site, dizziness, and nausea. Symptoms may worsen depending on one’s emotional state.</w:t>
+      </w:r>
+    </w:p>
+    <w:p>
+      <w:r>
+        <w:t xml:space="preserve">Activated individuals will experience a </w:t>
+      </w:r>
+      <w:r>
+        <w:t>light red glow around the body</w:t>
+      </w:r>
+      <w:r>
+        <w:t xml:space="preserve"> </w:t>
+      </w:r>
+      <w:r>
+        <w:t>accompanied by</w:t>
+      </w:r>
+      <w:r>
+        <w:t xml:space="preserve"> floating</w:t>
+      </w:r>
+      <w:r>
+        <w:t xml:space="preserve"> red eyes (when a person is angry, annoyed, or embarrassed)</w:t>
       </w:r>
       <w:r>
         <w:t>.</w:t>
       </w:r>
-    </w:p>
-    <w:p>
-      <w:r>
-        <w:t xml:space="preserve">Upon activation, the eyes begin to glow red after a few minutes and the third eye site will bleed for a while. </w:t>
-      </w:r>
-      <w:r>
-        <w:t>Initial activation</w:t>
-      </w:r>
-      <w:r>
-        <w:t xml:space="preserve"> may induce </w:t>
-      </w:r>
-      <w:r>
-        <w:t>headaches</w:t>
-      </w:r>
-      <w:r>
-        <w:t>, nosebleeds</w:t>
+      <w:r>
+        <w:t xml:space="preserve"> These glowing eye markings may also appear on the palms of one’s hands, </w:t>
+      </w:r>
+      <w:r>
+        <w:t>at the site</w:t>
       </w:r>
       <w:r>
         <w:t>,</w:t>
       </w:r>
       <w:r>
-        <w:t xml:space="preserve"> light sensitivity</w:t>
-      </w:r>
-      <w:r>
-        <w:t>, dizziness</w:t>
+        <w:t xml:space="preserve"> </w:t>
+      </w:r>
+      <w:r>
+        <w:t>or across the body</w:t>
+      </w:r>
+      <w:r>
+        <w:t xml:space="preserve"> like tattoos</w:t>
+      </w:r>
+      <w:r>
+        <w:t>.</w:t>
+      </w:r>
+    </w:p>
+    <w:p>
+      <w:r>
+        <w:t xml:space="preserve">Third eye </w:t>
+      </w:r>
+      <w:r>
+        <w:t>scar</w:t>
+      </w:r>
+      <w:r>
+        <w:t xml:space="preserve"> markings</w:t>
       </w:r>
       <w:r>
         <w:t xml:space="preserve">, </w:t>
       </w:r>
       <w:r>
-        <w:t>or fainting.</w:t>
-      </w:r>
-      <w:r>
-        <w:t xml:space="preserve"> Covering the third eye may result in</w:t>
-      </w:r>
-      <w:r>
-        <w:t xml:space="preserve"> dangerous </w:t>
-      </w:r>
-      <w:r>
-        <w:t>bursts of energy or site irritation.</w:t>
-      </w:r>
-    </w:p>
-    <w:p>
-      <w:r>
-        <w:t xml:space="preserve">Activated individuals will experience a </w:t>
-      </w:r>
-      <w:r>
-        <w:t>light red glow around the body</w:t>
+        <w:t>floating eye shapes</w:t>
+      </w:r>
+      <w:r>
+        <w:t xml:space="preserve">, and </w:t>
+      </w:r>
+      <w:r>
+        <w:t xml:space="preserve">supernatural </w:t>
+      </w:r>
+      <w:r>
+        <w:t>abilities</w:t>
       </w:r>
       <w:r>
         <w:t xml:space="preserve"> </w:t>
       </w:r>
       <w:r>
-        <w:t>accompanied by</w:t>
-      </w:r>
-      <w:r>
-        <w:t xml:space="preserve"> floating</w:t>
-      </w:r>
-      <w:r>
-        <w:t xml:space="preserve"> red eyes (when a person is angry, annoyed, or embarrassed)</w:t>
+        <w:t xml:space="preserve">vary and </w:t>
+      </w:r>
+      <w:r>
+        <w:t xml:space="preserve">are unique to each person. </w:t>
+      </w:r>
+      <w:r>
+        <w:t>Some people have more abilities or more unwanted side effects than others.</w:t>
+      </w:r>
+      <w:r>
+        <w:t xml:space="preserve"> P</w:t>
+      </w:r>
+      <w:r>
+        <w:t xml:space="preserve">owers </w:t>
+      </w:r>
+      <w:r>
+        <w:t>include</w:t>
+      </w:r>
+      <w:r>
+        <w:t xml:space="preserve"> </w:t>
+      </w:r>
+      <w:r>
+        <w:t>mind-reading</w:t>
+      </w:r>
+      <w:r>
+        <w:t>, intrusion, or manipulation</w:t>
+      </w:r>
+      <w:r>
+        <w:t xml:space="preserve">, telepathy, telekinesis, levitation, clairvoyance, </w:t>
+      </w:r>
+      <w:r>
+        <w:t xml:space="preserve">seeing into the future, </w:t>
+      </w:r>
+      <w:r>
+        <w:t xml:space="preserve">healing, invisibility, </w:t>
+      </w:r>
+      <w:r>
+        <w:t xml:space="preserve">and </w:t>
+      </w:r>
+      <w:r>
+        <w:t>energy projection</w:t>
       </w:r>
       <w:r>
         <w:t>.</w:t>
       </w:r>
       <w:r>
-        <w:t xml:space="preserve"> These glowing eye markings may also appear on the palms of one’s hands, </w:t>
-      </w:r>
-      <w:r>
-        <w:t>between the eyes,</w:t>
-      </w:r>
-      <w:r>
         <w:t xml:space="preserve"> </w:t>
-      </w:r>
-      <w:r>
-        <w:t>or across the body</w:t>
-      </w:r>
-      <w:r>
-        <w:t xml:space="preserve"> like tattoos</w:t>
-      </w:r>
-      <w:r>
-        <w:t>.</w:t>
-      </w:r>
-    </w:p>
-    <w:p>
-      <w:r>
-        <w:t xml:space="preserve">While in an activated state, </w:t>
-      </w:r>
-      <w:r>
-        <w:t xml:space="preserve">common </w:t>
-      </w:r>
-      <w:r>
-        <w:t>side effects</w:t>
-      </w:r>
-      <w:r>
-        <w:t xml:space="preserve"> like</w:t>
-      </w:r>
-      <w:r>
-        <w:t xml:space="preserve"> </w:t>
-      </w:r>
-      <w:r>
-        <w:t>dehydration,</w:t>
-      </w:r>
-      <w:r>
-        <w:t xml:space="preserve"> </w:t>
-      </w:r>
-      <w:r>
-        <w:t xml:space="preserve">fatigue, </w:t>
-      </w:r>
-      <w:r>
-        <w:t>pain and bleeding at the site</w:t>
-      </w:r>
-      <w:r>
-        <w:t xml:space="preserve">, dizziness, nausea, etc. </w:t>
-      </w:r>
-      <w:r>
-        <w:t>may worsen depending on one’s emotional state.</w:t>
-      </w:r>
-    </w:p>
-    <w:p>
-      <w:r>
-        <w:t xml:space="preserve">Third eye </w:t>
-      </w:r>
-      <w:r>
-        <w:t>scar</w:t>
-      </w:r>
-      <w:r>
-        <w:t xml:space="preserve"> markings</w:t>
-      </w:r>
-      <w:r>
-        <w:t xml:space="preserve">, </w:t>
-      </w:r>
-      <w:r>
-        <w:t>floating eye shapes</w:t>
-      </w:r>
-      <w:r>
-        <w:t xml:space="preserve">, and </w:t>
-      </w:r>
-      <w:r>
-        <w:t xml:space="preserve">supernatural </w:t>
-      </w:r>
-      <w:r>
-        <w:t>abilities</w:t>
-      </w:r>
-      <w:r>
-        <w:t xml:space="preserve"> </w:t>
-      </w:r>
-      <w:r>
-        <w:t xml:space="preserve">vary and </w:t>
-      </w:r>
-      <w:r>
-        <w:t xml:space="preserve">are unique to each person. </w:t>
-      </w:r>
-      <w:r>
-        <w:t>Some people have more abilities or more unwanted side effects than others.</w:t>
-      </w:r>
-    </w:p>
-    <w:p>
-      <w:r>
-        <w:t xml:space="preserve">These powers include: </w:t>
       </w:r>
     </w:p>
     <w:p>

</xml_diff>

<commit_message>
set up the width of the wide images on the lore page for responsive design
</commit_message>
<xml_diff>
--- a/word-docs/Lore notes.docx
+++ b/word-docs/Lore notes.docx
@@ -1197,7 +1197,13 @@
         <w:t>The Third Mind is a</w:t>
       </w:r>
       <w:r>
-        <w:t xml:space="preserve"> parasitic demonic entity summoned by Serj unintentionally. It </w:t>
+        <w:t xml:space="preserve"> parasitic demonic entity </w:t>
+      </w:r>
+      <w:r>
+        <w:t xml:space="preserve">accidentally </w:t>
+      </w:r>
+      <w:r>
+        <w:t xml:space="preserve">summoned by Serj. It </w:t>
       </w:r>
       <w:r>
         <w:t>can be representative of one’s traumas, intrusive thoughts, or addictions and gains its</w:t>

</xml_diff>

<commit_message>
add trivia and make trivia div flex wrap column for image revisions
</commit_message>
<xml_diff>
--- a/word-docs/Lore notes.docx
+++ b/word-docs/Lore notes.docx
@@ -24,312 +24,11 @@
     </w:p>
     <w:p>
       <w:r>
-        <w:t>LORE SPECIFIC TRIVIA</w:t>
-      </w:r>
-    </w:p>
-    <w:p>
-      <w:r>
-        <w:t xml:space="preserve">I hadn’t thought of how the spell of activation </w:t>
-      </w:r>
-      <w:proofErr w:type="gramStart"/>
-      <w:r>
-        <w:t>ends, but</w:t>
-      </w:r>
-      <w:proofErr w:type="gramEnd"/>
-      <w:r>
-        <w:t xml:space="preserve"> concluded that it just wears off after some time or if someone is inflicted with serious trauma (like when Serj nearly died in Third Mind.)</w:t>
-      </w:r>
-    </w:p>
-    <w:p>
-      <w:r>
-        <w:t xml:space="preserve">Shavo’s tattoos spread to other people when he touches them, but only those who have </w:t>
-      </w:r>
-      <w:proofErr w:type="gramStart"/>
-      <w:r>
-        <w:t>activated</w:t>
-      </w:r>
-      <w:proofErr w:type="gramEnd"/>
-      <w:r>
-        <w:t xml:space="preserve">. There is a hint that John has activated in Third Mind when Shavo grabs </w:t>
-      </w:r>
-      <w:proofErr w:type="gramStart"/>
-      <w:r>
-        <w:t>him</w:t>
-      </w:r>
-      <w:proofErr w:type="gramEnd"/>
-      <w:r>
-        <w:t xml:space="preserve"> and the tattoos spread to John.</w:t>
-      </w:r>
-    </w:p>
-    <w:p>
-      <w:r>
-        <w:t>John’s glasses didn’t serve any purpose besides hiding his Spiral eyes from the others. It wasn’t until an Instagram comment asked if the glasses had any purpose that I added to their significance.</w:t>
-      </w:r>
-      <w:r>
-        <w:t xml:space="preserve"> By this point, all of Third Mind had been drawn and posted, no epilogue. The glasses suppress the visual aspects of John’s powers and help alleviate his headaches due to light sensitivity. By </w:t>
-      </w:r>
-      <w:proofErr w:type="gramStart"/>
-      <w:r>
-        <w:t>backwards-engineering</w:t>
-      </w:r>
-      <w:proofErr w:type="gramEnd"/>
-      <w:r>
-        <w:t xml:space="preserve"> this lore, it would make sense that he would be comfortable taking the glasses off during the fight in Serj’s head against the Third Mind.</w:t>
-      </w:r>
-    </w:p>
-    <w:p>
-      <w:r>
-        <w:t>For the most part, I tried to keep it consistent that characters in the story stopped glowing when their eyes were closed, sleeping, or unconscious.</w:t>
-      </w:r>
-    </w:p>
-    <w:p>
-      <w:r>
-        <w:t xml:space="preserve">Turns out that after initial activation, the amount of blood subsides significantly within a few hours as opposed to my original lore idea of needing </w:t>
-      </w:r>
-      <w:r>
-        <w:t>a more consistent</w:t>
-      </w:r>
-      <w:r>
-        <w:t xml:space="preserve"> blood</w:t>
+        <w:t xml:space="preserve">Final list </w:t>
       </w:r>
       <w:r>
         <w:t xml:space="preserve"> </w:t>
       </w:r>
-      <w:r>
-        <w:t xml:space="preserve">flow to keep the eye open. </w:t>
-      </w:r>
-    </w:p>
-    <w:p>
-      <w:r>
-        <w:t>TRIVIA BIT</w:t>
-      </w:r>
-    </w:p>
-    <w:p>
-      <w:pPr>
-        <w:rPr>
-          <w:b/>
-          <w:bCs/>
-        </w:rPr>
-      </w:pPr>
-      <w:r>
-        <w:rPr>
-          <w:b/>
-          <w:bCs/>
-        </w:rPr>
-        <w:t>THIRD EYE</w:t>
-      </w:r>
-    </w:p>
-    <w:p>
-      <w:r>
-        <w:t>As the story is set sometime in early 1998, Google hadn’t been invented yet.</w:t>
-      </w:r>
-    </w:p>
-    <w:p>
-      <w:r>
-        <w:t>I initially didn’t color the red in for Shavo’s pants or Daron’s overalls</w:t>
-      </w:r>
-      <w:r>
-        <w:t xml:space="preserve"> and only colored these elements right before taking the final images for this site</w:t>
-      </w:r>
-      <w:r>
-        <w:t>.</w:t>
-      </w:r>
-    </w:p>
-    <w:p>
-      <w:r>
-        <w:t>THIRD MIND</w:t>
-      </w:r>
-    </w:p>
-    <w:p>
-      <w:r>
-        <w:t xml:space="preserve">Daron’s Third Mind triangle thing is </w:t>
-      </w:r>
-      <w:proofErr w:type="gramStart"/>
-      <w:r>
-        <w:t>harmless</w:t>
-      </w:r>
-      <w:proofErr w:type="gramEnd"/>
-      <w:r>
-        <w:t xml:space="preserve"> and </w:t>
-      </w:r>
-      <w:r>
-        <w:t>I regret creating it because it really had no purpose in the plot.</w:t>
-      </w:r>
-    </w:p>
-    <w:p>
-      <w:r>
-        <w:t>I would constantly refer to the darker ending of Third Mind as my “Empire Strikes Back” ending.</w:t>
-      </w:r>
-    </w:p>
-    <w:p>
-      <w:pPr>
-        <w:rPr>
-          <w:b/>
-          <w:bCs/>
-        </w:rPr>
-      </w:pPr>
-      <w:r>
-        <w:rPr>
-          <w:b/>
-          <w:bCs/>
-        </w:rPr>
-        <w:t>SPIRAL</w:t>
-      </w:r>
-    </w:p>
-    <w:p>
-      <w:r>
-        <w:lastRenderedPageBreak/>
-        <w:t>The twist of the Mind having</w:t>
-      </w:r>
-      <w:r>
-        <w:t xml:space="preserve"> John redirected the entire direction of the story. John was originally just going to go crazy </w:t>
-      </w:r>
-      <w:proofErr w:type="gramStart"/>
-      <w:r>
-        <w:t>as a result of</w:t>
-      </w:r>
-      <w:proofErr w:type="gramEnd"/>
-      <w:r>
-        <w:t xml:space="preserve"> his activation, but I wanted a more concrete reason and urgency to address his odd behavior.</w:t>
-      </w:r>
-    </w:p>
-    <w:p>
-      <w:r>
-        <w:t>Shavo’s outfit (camo pants and Puma shoes) are a bit late for this era. Oops.</w:t>
-      </w:r>
-    </w:p>
-    <w:p>
-      <w:r>
-        <w:t>John’s original powers and eye shapes weren’t super impressive and after the reaction that Shavo’s activation got, I knew he would be hard to one-up / beat.</w:t>
-      </w:r>
-    </w:p>
-    <w:p>
-      <w:r>
-        <w:t xml:space="preserve">Serj consoling Shavo at the beginning of The Spiral was inspired by </w:t>
-      </w:r>
-      <w:r>
-        <w:t xml:space="preserve">a real life </w:t>
-      </w:r>
-      <w:r>
-        <w:t xml:space="preserve">hurt-comfort moment </w:t>
-      </w:r>
-      <w:r>
-        <w:t xml:space="preserve">I had </w:t>
-      </w:r>
-      <w:r>
-        <w:t xml:space="preserve">at work after a </w:t>
-      </w:r>
-      <w:r>
-        <w:t xml:space="preserve">slightly </w:t>
-      </w:r>
-      <w:r>
-        <w:t xml:space="preserve">traumatizing situation. </w:t>
-      </w:r>
-    </w:p>
-    <w:p>
-      <w:r>
-        <w:t xml:space="preserve">John being imperfect and driving most of the issues in The Spiral was inspired by frustration I felt after viewing a </w:t>
-      </w:r>
-      <w:proofErr w:type="gramStart"/>
-      <w:r>
-        <w:t>particular</w:t>
-      </w:r>
-      <w:proofErr w:type="gramEnd"/>
-      <w:r>
-        <w:t xml:space="preserve"> </w:t>
-      </w:r>
-      <w:r>
-        <w:t>troubling</w:t>
-      </w:r>
-      <w:r>
-        <w:t xml:space="preserve"> Instagram story </w:t>
-      </w:r>
-      <w:r>
-        <w:t xml:space="preserve">he </w:t>
-      </w:r>
-      <w:r>
-        <w:t>shared</w:t>
-      </w:r>
-      <w:r>
-        <w:t xml:space="preserve"> IRL</w:t>
-      </w:r>
-      <w:r>
-        <w:t>.</w:t>
-      </w:r>
-    </w:p>
-    <w:p>
-      <w:r>
-        <w:t>The only reason John got a redemption arc through Third Mind is because someone asked for it in my Third Eye AMA session.</w:t>
-      </w:r>
-    </w:p>
-    <w:p>
-      <w:r>
-        <w:t xml:space="preserve">The Mind Taunting Shavo about having no eyes to see with despite </w:t>
-      </w:r>
-      <w:proofErr w:type="gramStart"/>
-      <w:r>
-        <w:t>all of</w:t>
-      </w:r>
-      <w:proofErr w:type="gramEnd"/>
-      <w:r>
-        <w:t xml:space="preserve"> his tattoos was a critical quote I had from the start of development.</w:t>
-      </w:r>
-    </w:p>
-    <w:p>
-      <w:r>
-        <w:t xml:space="preserve">John’s phone is a </w:t>
-      </w:r>
-      <w:r>
-        <w:t>Nokia 6110</w:t>
-      </w:r>
-      <w:r>
-        <w:t xml:space="preserve">, a </w:t>
-      </w:r>
-      <w:proofErr w:type="gramStart"/>
-      <w:r>
-        <w:t xml:space="preserve">model </w:t>
-      </w:r>
-      <w:r>
-        <w:t xml:space="preserve"> released</w:t>
-      </w:r>
-      <w:proofErr w:type="gramEnd"/>
-      <w:r>
-        <w:t xml:space="preserve"> in 1998.</w:t>
-      </w:r>
-    </w:p>
-    <w:p>
-      <w:r>
-        <w:t xml:space="preserve">Vehicles: Serj’s </w:t>
-      </w:r>
-      <w:r>
-        <w:t xml:space="preserve">Jeep Wrangler is canon although if he had this car in 1998 is unknown. (I added the AYF tire cover for fun). </w:t>
-      </w:r>
-      <w:r>
-        <w:t xml:space="preserve">I had </w:t>
-      </w:r>
-      <w:r>
-        <w:t xml:space="preserve">John </w:t>
-      </w:r>
-      <w:r>
-        <w:t>driving a stylis</w:t>
-      </w:r>
-      <w:r>
-        <w:t xml:space="preserve">h </w:t>
-      </w:r>
-      <w:r>
-        <w:t>1979 Chevrolet K5 Blazer</w:t>
-      </w:r>
-      <w:r>
-        <w:t xml:space="preserve"> (LINK</w:t>
-      </w:r>
-      <w:r>
-        <w:t xml:space="preserve"> IT!</w:t>
-      </w:r>
-      <w:r>
-        <w:t>)</w:t>
-      </w:r>
-    </w:p>
-    <w:p>
       <w:hyperlink r:id="rId4" w:history="1">
         <w:r>
           <w:rPr>
@@ -342,17 +41,155 @@
     <w:p/>
     <w:p>
       <w:r>
-        <w:t>The small door and window details from the outside of the house in The Spiral were inspired by my grandmother's house!</w:t>
-      </w:r>
-    </w:p>
-    <w:p>
-      <w:r>
-        <w:t>A mutual SOAD artist, @kamsandwich had a cameo (Kameo) in the Spiral and is the only other character in the story.</w:t>
-      </w:r>
-    </w:p>
-    <w:p>
-      <w:r>
-        <w:t xml:space="preserve">The desert runaway concept was inspired by the movie Seven Psychopaths </w:t>
+        <w:t xml:space="preserve">Shavo (IRL!) has shared my Third Eye fanart to Instagram three times. </w:t>
+      </w:r>
+    </w:p>
+    <w:p>
+      <w:r>
+        <w:t xml:space="preserve">Daron’s Third Mind </w:t>
+      </w:r>
+      <w:r>
+        <w:t xml:space="preserve">triangle </w:t>
+      </w:r>
+      <w:r>
+        <w:t xml:space="preserve">is </w:t>
+      </w:r>
+      <w:proofErr w:type="spellStart"/>
+      <w:r>
+        <w:t>kinda</w:t>
+      </w:r>
+      <w:proofErr w:type="spellEnd"/>
+      <w:r>
+        <w:t xml:space="preserve"> pointless</w:t>
+      </w:r>
+      <w:r>
+        <w:t>. I regret creating it because it really had no purpose in the plot.</w:t>
+      </w:r>
+    </w:p>
+    <w:p>
+      <w:r>
+        <w:t xml:space="preserve">Shavo’s power was </w:t>
+      </w:r>
+      <w:r>
+        <w:t>spontaneously d</w:t>
+      </w:r>
+      <w:r>
+        <w:t>eveloped</w:t>
+      </w:r>
+      <w:r>
+        <w:t xml:space="preserve"> </w:t>
+      </w:r>
+      <w:r>
+        <w:t>w</w:t>
+      </w:r>
+      <w:r>
+        <w:t>hile drawing the pane</w:t>
+      </w:r>
+      <w:r>
+        <w:t>ls</w:t>
+      </w:r>
+      <w:r>
+        <w:t xml:space="preserve"> leading up to the reveal</w:t>
+      </w:r>
+      <w:r>
+        <w:t>.</w:t>
+      </w:r>
+    </w:p>
+    <w:p>
+      <w:r>
+        <w:t xml:space="preserve">Shavo’s tattoos only spread to others who have activated, so there are a few moments that reveal John has </w:t>
+      </w:r>
+      <w:proofErr w:type="gramStart"/>
+      <w:r>
+        <w:t>actually activated</w:t>
+      </w:r>
+      <w:proofErr w:type="gramEnd"/>
+      <w:r>
+        <w:t xml:space="preserve"> before he discloses it. </w:t>
+      </w:r>
+    </w:p>
+    <w:p>
+      <w:r>
+        <w:t xml:space="preserve">John’s redemption arc was inspired by a direct request for </w:t>
+      </w:r>
+      <w:proofErr w:type="spellStart"/>
+      <w:r>
+        <w:t>it</w:t>
+      </w:r>
+      <w:proofErr w:type="spellEnd"/>
+      <w:r>
+        <w:t xml:space="preserve"> in my Third Eye AMA.</w:t>
+      </w:r>
+    </w:p>
+    <w:p>
+      <w:r>
+        <w:t>The Third Mind references lyrics from songs like Pet (A Perfect Circle) and Third Eye (TOOL).</w:t>
+      </w:r>
+    </w:p>
+    <w:p>
+      <w:r>
+        <w:t xml:space="preserve">John’s phone is a </w:t>
+      </w:r>
+      <w:r>
+        <w:t>Nokia 6110</w:t>
+      </w:r>
+      <w:r>
+        <w:t>, a</w:t>
+      </w:r>
+      <w:r>
+        <w:t xml:space="preserve">nd his car is a </w:t>
+      </w:r>
+      <w:r>
+        <w:t>1979 Chevrolet K5 Blazer</w:t>
+      </w:r>
+      <w:r>
+        <w:t>.</w:t>
+      </w:r>
+    </w:p>
+    <w:p>
+      <w:r>
+        <w:t xml:space="preserve">John’s glasses alleviate his activation symptoms and suppress all visual effects. This lore was only developed </w:t>
+      </w:r>
+      <w:r>
+        <w:t xml:space="preserve">super </w:t>
+      </w:r>
+      <w:proofErr w:type="gramStart"/>
+      <w:r>
+        <w:t>later on</w:t>
+      </w:r>
+      <w:proofErr w:type="gramEnd"/>
+      <w:r>
+        <w:t>, and only</w:t>
+      </w:r>
+      <w:r>
+        <w:t xml:space="preserve"> </w:t>
+      </w:r>
+      <w:r>
+        <w:t>because in my Instagram comments asked about their significance.</w:t>
+      </w:r>
+    </w:p>
+    <w:p>
+      <w:r>
+        <w:t xml:space="preserve">Shavo’s outfit (camo pants and Puma shoes) are a bit late for </w:t>
+      </w:r>
+      <w:r>
+        <w:t>the story’s era.</w:t>
+      </w:r>
+      <w:r>
+        <w:t xml:space="preserve"> </w:t>
+      </w:r>
+    </w:p>
+    <w:p>
+      <w:r>
+        <w:t xml:space="preserve">A mutual SOAD artist, @kamsandwich </w:t>
+      </w:r>
+      <w:proofErr w:type="gramStart"/>
+      <w:r>
+        <w:t>the</w:t>
+      </w:r>
+      <w:proofErr w:type="gramEnd"/>
+      <w:r>
+        <w:t xml:space="preserve"> only other character in the story.</w:t>
       </w:r>
     </w:p>
     <w:p>
@@ -362,33 +199,126 @@
     </w:p>
     <w:p>
       <w:r>
-        <w:t xml:space="preserve">The Third Mind </w:t>
-      </w:r>
-      <w:r>
-        <w:t>references lyrics</w:t>
+        <w:t>Up until the very end, I had no idea how they were going to kill the mind. The original “final idea” was a ritual of them performing Sugar again all wearing the same war paint.</w:t>
+      </w:r>
+    </w:p>
+    <w:p/>
+    <w:p/>
+    <w:p/>
+    <w:p>
+      <w:r>
+        <w:t>LORE SPECIFIC TRIVIA</w:t>
+      </w:r>
+    </w:p>
+    <w:p>
+      <w:r>
+        <w:t xml:space="preserve">I hadn’t thought of how the spell of activation </w:t>
+      </w:r>
+      <w:proofErr w:type="gramStart"/>
+      <w:r>
+        <w:t>ends, but</w:t>
+      </w:r>
+      <w:proofErr w:type="gramEnd"/>
+      <w:r>
+        <w:t xml:space="preserve"> concluded that it just wears off after some time or if someone is inflicted with serious trauma (like when Serj nearly died in Third Mind.)</w:t>
+      </w:r>
+    </w:p>
+    <w:p>
+      <w:r>
+        <w:t xml:space="preserve">Shavo’s tattoos spread to other people when he touches them, but only those who have </w:t>
+      </w:r>
+      <w:proofErr w:type="gramStart"/>
+      <w:r>
+        <w:t>activated</w:t>
+      </w:r>
+      <w:proofErr w:type="gramEnd"/>
+      <w:r>
+        <w:t xml:space="preserve">. There is a hint that John has activated in Third Mind when Shavo grabs </w:t>
+      </w:r>
+      <w:proofErr w:type="gramStart"/>
+      <w:r>
+        <w:t>him</w:t>
+      </w:r>
+      <w:proofErr w:type="gramEnd"/>
+      <w:r>
+        <w:t xml:space="preserve"> and the tattoos spread to John.</w:t>
+      </w:r>
+    </w:p>
+    <w:p>
+      <w:pPr>
+        <w:rPr>
+          <w:color w:val="FF0000"/>
+        </w:rPr>
+      </w:pPr>
+      <w:r>
+        <w:rPr>
+          <w:color w:val="FF0000"/>
+        </w:rPr>
+        <w:lastRenderedPageBreak/>
+        <w:t>John’s glasses didn’t serve any purpose besides hiding his Spiral eyes from the others. It wasn’t until an Instagram comment asked if the glasses had any purpose that I added to their significance.</w:t>
+      </w:r>
+      <w:r>
+        <w:rPr>
+          <w:color w:val="FF0000"/>
+        </w:rPr>
+        <w:t xml:space="preserve"> By this point, all of Third Mind had been drawn and posted, no epilogue. The glasses suppress the visual aspects of John’s powers and help alleviate his headaches due to light sensitivity. By </w:t>
+      </w:r>
+      <w:proofErr w:type="gramStart"/>
+      <w:r>
+        <w:rPr>
+          <w:color w:val="FF0000"/>
+        </w:rPr>
+        <w:t>backwards-engineering</w:t>
+      </w:r>
+      <w:proofErr w:type="gramEnd"/>
+      <w:r>
+        <w:rPr>
+          <w:color w:val="FF0000"/>
+        </w:rPr>
+        <w:t xml:space="preserve"> this lore, it would make sense that he would be comfortable taking the glasses off during the fight in Serj’s head against the Third Mind.</w:t>
+      </w:r>
+    </w:p>
+    <w:p>
+      <w:pPr>
+        <w:rPr>
+          <w:color w:val="FF0000"/>
+        </w:rPr>
+      </w:pPr>
+      <w:r>
+        <w:rPr>
+          <w:color w:val="FF0000"/>
+        </w:rPr>
+        <w:t>For the most part, I tried to keep it consistent that characters in the story stopped glowing when their eyes were closed, sleeping, or unconscious.</w:t>
+      </w:r>
+    </w:p>
+    <w:p>
+      <w:r>
+        <w:t>Characters in the story stop glowing when sleeping or unconscious.</w:t>
+      </w:r>
+    </w:p>
+    <w:p/>
+    <w:p>
+      <w:r>
+        <w:t xml:space="preserve">Turns out that after initial activation, the amount of blood subsides significantly within a few hours as opposed to my original lore idea of needing </w:t>
+      </w:r>
+      <w:r>
+        <w:t>a more consistent</w:t>
+      </w:r>
+      <w:r>
+        <w:t xml:space="preserve"> blood</w:t>
       </w:r>
       <w:r>
         <w:t xml:space="preserve"> </w:t>
       </w:r>
       <w:r>
-        <w:t>from songs like</w:t>
-      </w:r>
-      <w:r>
-        <w:t xml:space="preserve"> Pet (A Perfect Circle) and Third Eye (TOOL).</w:t>
-      </w:r>
-    </w:p>
-    <w:p>
-      <w:r>
-        <w:t xml:space="preserve">John’s Spiral </w:t>
-      </w:r>
-      <w:r>
-        <w:t xml:space="preserve">phenomenon </w:t>
-      </w:r>
-      <w:r>
-        <w:t>is metaphorical for depression.</w:t>
-      </w:r>
-    </w:p>
-    <w:p/>
+        <w:t xml:space="preserve">flow to keep the eye open. </w:t>
+      </w:r>
+    </w:p>
+    <w:p>
+      <w:r>
+        <w:t>TRIVIA BIT</w:t>
+      </w:r>
+    </w:p>
     <w:p>
       <w:pPr>
         <w:rPr>
@@ -401,299 +331,51 @@
           <w:b/>
           <w:bCs/>
         </w:rPr>
-        <w:t xml:space="preserve">SOAD references: </w:t>
-      </w:r>
-    </w:p>
-    <w:p>
-      <w:r>
-        <w:t>John’s Dartboard</w:t>
-      </w:r>
-    </w:p>
-    <w:p>
-      <w:r>
-        <w:t>Page 36 of John’s book refers to the song 36.</w:t>
-      </w:r>
-    </w:p>
-    <w:p>
-      <w:r>
-        <w:t>Shavo’s 5 calls: one for each album</w:t>
-      </w:r>
-    </w:p>
-    <w:p>
-      <w:r>
-        <w:lastRenderedPageBreak/>
-        <w:t>The pizza Serj orders is that of Chic ‘N Stu</w:t>
-      </w:r>
-    </w:p>
-    <w:p>
-      <w:r>
-        <w:t>Alarm clock times</w:t>
-      </w:r>
-      <w:r>
-        <w:t xml:space="preserve"> of 3:35am and 6:16</w:t>
-      </w:r>
-      <w:r>
-        <w:t>am</w:t>
-      </w:r>
-      <w:r>
-        <w:t xml:space="preserve"> are the duration of Spiders and Mind respectively.</w:t>
-      </w:r>
-    </w:p>
-    <w:p/>
-    <w:p>
-      <w:pPr>
-        <w:rPr>
-          <w:color w:val="FF0000"/>
-        </w:rPr>
-      </w:pPr>
-      <w:r>
-        <w:rPr>
-          <w:color w:val="FF0000"/>
-        </w:rPr>
-        <w:t>Alternative plots:</w:t>
-      </w:r>
-    </w:p>
-    <w:p>
-      <w:pPr>
-        <w:rPr>
-          <w:color w:val="FF0000"/>
-        </w:rPr>
-      </w:pPr>
-      <w:r>
-        <w:rPr>
-          <w:color w:val="FF0000"/>
-        </w:rPr>
-        <w:t>Serj and Daron were going to have an intimate explorative scene in each other’s minds somewhere in the second part which was phased out of the plot completely by part three</w:t>
-      </w:r>
-      <w:r>
-        <w:rPr>
-          <w:color w:val="FF0000"/>
-        </w:rPr>
+        <w:t>THIRD EYE</w:t>
+      </w:r>
+    </w:p>
+    <w:p>
+      <w:r>
+        <w:t>As the story is set sometime in early 1998, Google hadn’t been invented yet.</w:t>
+      </w:r>
+    </w:p>
+    <w:p>
+      <w:r>
+        <w:t>I initially didn’t color the red in for Shavo’s pants or Daron’s overalls</w:t>
+      </w:r>
+      <w:r>
+        <w:t xml:space="preserve"> and only colored these elements right before taking the final images for this site</w:t>
+      </w:r>
+      <w:r>
         <w:t>.</w:t>
       </w:r>
     </w:p>
     <w:p>
-      <w:pPr>
-        <w:rPr>
-          <w:color w:val="FF0000"/>
-        </w:rPr>
-      </w:pPr>
-      <w:r>
-        <w:rPr>
-          <w:color w:val="FF0000"/>
-        </w:rPr>
-        <w:t>Shavo was going to have some</w:t>
-      </w:r>
-      <w:r>
-        <w:rPr>
-          <w:color w:val="FF0000"/>
-        </w:rPr>
-        <w:t xml:space="preserve"> kind of freak</w:t>
-      </w:r>
-      <w:r>
-        <w:rPr>
-          <w:color w:val="FF0000"/>
-        </w:rPr>
-        <w:t xml:space="preserve"> accident where he lost his ability to </w:t>
+      <w:r>
+        <w:t>THIRD MIND</w:t>
+      </w:r>
+    </w:p>
+    <w:p>
+      <w:r>
+        <w:t xml:space="preserve">Daron’s Third Mind triangle thing is </w:t>
       </w:r>
       <w:proofErr w:type="gramStart"/>
       <w:r>
-        <w:rPr>
-          <w:color w:val="FF0000"/>
-        </w:rPr>
-        <w:t>see</w:t>
+        <w:t>harmless</w:t>
       </w:r>
       <w:proofErr w:type="gramEnd"/>
       <w:r>
-        <w:rPr>
-          <w:color w:val="FF0000"/>
-        </w:rPr>
-        <w:t xml:space="preserve"> and his original power was having the ability t</w:t>
-      </w:r>
-      <w:r>
-        <w:rPr>
-          <w:color w:val="FF0000"/>
-        </w:rPr>
-        <w:t>o perceive or sense things while his eyes were closed (like a 6</w:t>
-      </w:r>
-      <w:r>
-        <w:rPr>
-          <w:color w:val="FF0000"/>
-          <w:vertAlign w:val="superscript"/>
-        </w:rPr>
-        <w:t>th</w:t>
-      </w:r>
-      <w:r>
-        <w:rPr>
-          <w:color w:val="FF0000"/>
-        </w:rPr>
-        <w:t xml:space="preserve"> sense).</w:t>
-      </w:r>
-      <w:r>
-        <w:rPr>
-          <w:color w:val="FF0000"/>
-        </w:rPr>
-        <w:t xml:space="preserve"> He was originally the target of rescue for the climax of Third Mind.</w:t>
-      </w:r>
-    </w:p>
-    <w:p>
-      <w:pPr>
-        <w:rPr>
-          <w:color w:val="FF0000"/>
-        </w:rPr>
-      </w:pPr>
-      <w:r>
-        <w:rPr>
-          <w:color w:val="FF0000"/>
-        </w:rPr>
-        <w:t>Daron was not supposed to ditch John and Shavo in Third Mind</w:t>
-      </w:r>
-      <w:r>
-        <w:rPr>
-          <w:color w:val="FF0000"/>
-        </w:rPr>
-        <w:t xml:space="preserve"> but somehow set up a huge catalyst for the conflict in The Spiral.</w:t>
-      </w:r>
-    </w:p>
-    <w:p>
-      <w:pPr>
-        <w:rPr>
-          <w:color w:val="FF0000"/>
-        </w:rPr>
-      </w:pPr>
-      <w:r>
-        <w:rPr>
-          <w:color w:val="FF0000"/>
-        </w:rPr>
-        <w:t xml:space="preserve">John was going to accidentally out his spiral eyes and </w:t>
-      </w:r>
-      <w:proofErr w:type="gramStart"/>
-      <w:r>
-        <w:rPr>
-          <w:color w:val="FF0000"/>
-        </w:rPr>
-        <w:t>activation to</w:t>
-      </w:r>
-      <w:proofErr w:type="gramEnd"/>
-      <w:r>
-        <w:rPr>
-          <w:color w:val="FF0000"/>
-        </w:rPr>
-        <w:t xml:space="preserve"> Daron at the end of Third Mind</w:t>
-      </w:r>
-      <w:r>
-        <w:rPr>
-          <w:color w:val="FF0000"/>
-        </w:rPr>
-        <w:t xml:space="preserve"> by knocking off his glasses</w:t>
-      </w:r>
-      <w:r>
-        <w:rPr>
-          <w:color w:val="FF0000"/>
-        </w:rPr>
-        <w:t>.</w:t>
-      </w:r>
-      <w:r>
-        <w:rPr>
-          <w:color w:val="FF0000"/>
-        </w:rPr>
-        <w:t xml:space="preserve"> </w:t>
-      </w:r>
-    </w:p>
-    <w:p>
-      <w:pPr>
-        <w:rPr>
-          <w:color w:val="FF0000"/>
-        </w:rPr>
-      </w:pPr>
-      <w:r>
-        <w:rPr>
-          <w:color w:val="FF0000"/>
-        </w:rPr>
-        <w:t xml:space="preserve">John was supposed to get prophetic visions as his </w:t>
-      </w:r>
-      <w:proofErr w:type="gramStart"/>
-      <w:r>
-        <w:rPr>
-          <w:color w:val="FF0000"/>
-        </w:rPr>
-        <w:t>ability</w:t>
-      </w:r>
-      <w:proofErr w:type="gramEnd"/>
-      <w:r>
-        <w:rPr>
-          <w:color w:val="FF0000"/>
-        </w:rPr>
-        <w:t xml:space="preserve"> but this was passed along to Serj at the very end of The Spiral as a secret he kept from the others.</w:t>
-      </w:r>
-    </w:p>
-    <w:p>
-      <w:pPr>
-        <w:rPr>
-          <w:color w:val="FF0000"/>
-        </w:rPr>
-      </w:pPr>
-      <w:r>
-        <w:rPr>
-          <w:color w:val="FF0000"/>
-        </w:rPr>
-        <w:t>John’s activation was set to be messier with the knife going through his hand on accident or him punching a mirror.</w:t>
-      </w:r>
-    </w:p>
-    <w:p>
-      <w:pPr>
-        <w:rPr>
-          <w:color w:val="FF0000"/>
-        </w:rPr>
-      </w:pPr>
-      <w:r>
-        <w:rPr>
-          <w:color w:val="FF0000"/>
-        </w:rPr>
-        <w:t xml:space="preserve">The original way to kill the mind was </w:t>
-      </w:r>
-      <w:proofErr w:type="gramStart"/>
-      <w:r>
-        <w:rPr>
-          <w:color w:val="FF0000"/>
-        </w:rPr>
-        <w:t>actually a</w:t>
-      </w:r>
-      <w:proofErr w:type="gramEnd"/>
-      <w:r>
-        <w:rPr>
-          <w:color w:val="FF0000"/>
-        </w:rPr>
-        <w:t xml:space="preserve"> ritual involving all four members wearing Serj’s style of war paint and running the song again.</w:t>
-      </w:r>
-    </w:p>
-    <w:p>
-      <w:pPr>
-        <w:rPr>
-          <w:color w:val="FF0000"/>
-        </w:rPr>
-      </w:pPr>
-      <w:r>
-        <w:rPr>
-          <w:color w:val="FF0000"/>
-        </w:rPr>
-        <w:t>Daron’s Third Mind in his head was originally going to serve as a GPS to lead him to Serj and John but I scrapped this. I enjoyed having Daron fail rather than having a Mary Sue-like success at contacting Serj.</w:t>
-      </w:r>
-    </w:p>
-    <w:p>
-      <w:pPr>
-        <w:rPr>
-          <w:color w:val="FF0000"/>
-        </w:rPr>
-      </w:pPr>
-      <w:r>
-        <w:rPr>
-          <w:color w:val="FF0000"/>
-        </w:rPr>
-        <w:t xml:space="preserve">There was a planned epilogue to The Spiral which evolved into something I am keeping under wraps for now… </w:t>
-      </w:r>
-    </w:p>
-    <w:p/>
+        <w:t xml:space="preserve"> and </w:t>
+      </w:r>
+      <w:r>
+        <w:t>I regret creating it because it really had no purpose in the plot.</w:t>
+      </w:r>
+    </w:p>
+    <w:p>
+      <w:r>
+        <w:t>I would constantly refer to the darker ending of Third Mind as my “Empire Strikes Back” ending.</w:t>
+      </w:r>
+    </w:p>
     <w:p>
       <w:pPr>
         <w:rPr>
@@ -706,9 +388,222 @@
           <w:b/>
           <w:bCs/>
         </w:rPr>
-        <w:br w:type="page"/>
-      </w:r>
-    </w:p>
+        <w:t>SPIRAL</w:t>
+      </w:r>
+    </w:p>
+    <w:p>
+      <w:r>
+        <w:t>The twist of the Mind having</w:t>
+      </w:r>
+      <w:r>
+        <w:t xml:space="preserve"> John redirected the entire direction of the story. John was originally just going to go crazy </w:t>
+      </w:r>
+      <w:proofErr w:type="gramStart"/>
+      <w:r>
+        <w:t>as a result of</w:t>
+      </w:r>
+      <w:proofErr w:type="gramEnd"/>
+      <w:r>
+        <w:t xml:space="preserve"> his activation, but I wanted a more concrete reason and urgency to address his odd behavior.</w:t>
+      </w:r>
+    </w:p>
+    <w:p>
+      <w:r>
+        <w:t>Shavo’s outfit (camo pants and Puma shoes) are a bit late for this era. Oops.</w:t>
+      </w:r>
+    </w:p>
+    <w:p>
+      <w:r>
+        <w:t>John’s original powers and eye shapes weren’t super impressive and after the reaction that Shavo’s activation got, I knew he would be hard to one-up / beat.</w:t>
+      </w:r>
+    </w:p>
+    <w:p>
+      <w:r>
+        <w:t xml:space="preserve">Serj consoling Shavo at the beginning of The Spiral was inspired by </w:t>
+      </w:r>
+      <w:r>
+        <w:t xml:space="preserve">a real life </w:t>
+      </w:r>
+      <w:r>
+        <w:t xml:space="preserve">hurt-comfort moment </w:t>
+      </w:r>
+      <w:r>
+        <w:t xml:space="preserve">I had </w:t>
+      </w:r>
+      <w:r>
+        <w:t xml:space="preserve">at work after a </w:t>
+      </w:r>
+      <w:r>
+        <w:t xml:space="preserve">slightly </w:t>
+      </w:r>
+      <w:r>
+        <w:t xml:space="preserve">traumatizing situation. </w:t>
+      </w:r>
+    </w:p>
+    <w:p>
+      <w:r>
+        <w:t xml:space="preserve">John being imperfect and driving most of the issues in The Spiral was inspired by frustration I felt after viewing a </w:t>
+      </w:r>
+      <w:proofErr w:type="gramStart"/>
+      <w:r>
+        <w:t>particular</w:t>
+      </w:r>
+      <w:proofErr w:type="gramEnd"/>
+      <w:r>
+        <w:t xml:space="preserve"> </w:t>
+      </w:r>
+      <w:r>
+        <w:t>troubling</w:t>
+      </w:r>
+      <w:r>
+        <w:t xml:space="preserve"> Instagram story </w:t>
+      </w:r>
+      <w:r>
+        <w:t xml:space="preserve">he </w:t>
+      </w:r>
+      <w:r>
+        <w:t>shared</w:t>
+      </w:r>
+      <w:r>
+        <w:t xml:space="preserve"> IRL</w:t>
+      </w:r>
+      <w:r>
+        <w:t>.</w:t>
+      </w:r>
+    </w:p>
+    <w:p>
+      <w:r>
+        <w:lastRenderedPageBreak/>
+        <w:t>The only reason John got a redemption arc through Third Mind is because someone asked for it in my Third Eye AMA session.</w:t>
+      </w:r>
+    </w:p>
+    <w:p>
+      <w:r>
+        <w:t xml:space="preserve">The Mind Taunting Shavo about having no eyes to see with despite </w:t>
+      </w:r>
+      <w:proofErr w:type="gramStart"/>
+      <w:r>
+        <w:t>all of</w:t>
+      </w:r>
+      <w:proofErr w:type="gramEnd"/>
+      <w:r>
+        <w:t xml:space="preserve"> his tattoos was a critical quote I had from the start of development.</w:t>
+      </w:r>
+    </w:p>
+    <w:p>
+      <w:r>
+        <w:t xml:space="preserve">John’s phone is a </w:t>
+      </w:r>
+      <w:r>
+        <w:t>Nokia 6110</w:t>
+      </w:r>
+      <w:r>
+        <w:t xml:space="preserve">, a </w:t>
+      </w:r>
+      <w:proofErr w:type="gramStart"/>
+      <w:r>
+        <w:t xml:space="preserve">model </w:t>
+      </w:r>
+      <w:r>
+        <w:t xml:space="preserve"> released</w:t>
+      </w:r>
+      <w:proofErr w:type="gramEnd"/>
+      <w:r>
+        <w:t xml:space="preserve"> in 1998.</w:t>
+      </w:r>
+    </w:p>
+    <w:p>
+      <w:r>
+        <w:t xml:space="preserve">Vehicles: Serj’s </w:t>
+      </w:r>
+      <w:r>
+        <w:t xml:space="preserve">Jeep Wrangler is canon although if he had this car in 1998 is unknown. (I added the AYF tire cover for fun). </w:t>
+      </w:r>
+      <w:r>
+        <w:t xml:space="preserve">I had </w:t>
+      </w:r>
+      <w:r>
+        <w:t xml:space="preserve">John </w:t>
+      </w:r>
+      <w:r>
+        <w:t>driving a stylis</w:t>
+      </w:r>
+      <w:r>
+        <w:t xml:space="preserve">h </w:t>
+      </w:r>
+      <w:r>
+        <w:t>1979 Chevrolet K5 Blazer</w:t>
+      </w:r>
+      <w:r>
+        <w:t xml:space="preserve"> (LINK</w:t>
+      </w:r>
+      <w:r>
+        <w:t xml:space="preserve"> IT!</w:t>
+      </w:r>
+      <w:r>
+        <w:t>)</w:t>
+      </w:r>
+    </w:p>
+    <w:p>
+      <w:hyperlink r:id="rId5" w:history="1">
+        <w:r>
+          <w:rPr>
+            <w:rStyle w:val="Hyperlink"/>
+          </w:rPr>
+          <w:t>https://bringatrailer.com/listing/1979-chevrolet-blazer-16/</w:t>
+        </w:r>
+      </w:hyperlink>
+    </w:p>
+    <w:p/>
+    <w:p>
+      <w:r>
+        <w:t>The small door and window details from the outside of the house in The Spiral were inspired by my grandmother's house!</w:t>
+      </w:r>
+    </w:p>
+    <w:p>
+      <w:r>
+        <w:t>A mutual SOAD artist, @kamsandwich had a cameo (Kameo) in the Spiral and is the only other character in the story.</w:t>
+      </w:r>
+    </w:p>
+    <w:p>
+      <w:r>
+        <w:t xml:space="preserve">The desert runaway concept was inspired by the movie Seven Psychopaths </w:t>
+      </w:r>
+    </w:p>
+    <w:p>
+      <w:r>
+        <w:t>The font of TOOL’s Fear Inoculum album is used in the pizza place sign.</w:t>
+      </w:r>
+    </w:p>
+    <w:p>
+      <w:r>
+        <w:t xml:space="preserve">The Third Mind </w:t>
+      </w:r>
+      <w:r>
+        <w:t>references lyrics</w:t>
+      </w:r>
+      <w:r>
+        <w:t xml:space="preserve"> </w:t>
+      </w:r>
+      <w:r>
+        <w:t>from songs like</w:t>
+      </w:r>
+      <w:r>
+        <w:t xml:space="preserve"> Pet (A Perfect Circle) and Third Eye (TOOL).</w:t>
+      </w:r>
+    </w:p>
+    <w:p>
+      <w:r>
+        <w:t xml:space="preserve">John’s Spiral </w:t>
+      </w:r>
+      <w:r>
+        <w:t xml:space="preserve">phenomenon </w:t>
+      </w:r>
+      <w:r>
+        <w:t>is metaphorical for depression.</w:t>
+      </w:r>
+    </w:p>
+    <w:p/>
     <w:p>
       <w:pPr>
         <w:rPr>
@@ -721,6 +616,326 @@
           <w:b/>
           <w:bCs/>
         </w:rPr>
+        <w:t xml:space="preserve">SOAD references: </w:t>
+      </w:r>
+    </w:p>
+    <w:p>
+      <w:r>
+        <w:t>John’s Dartboard</w:t>
+      </w:r>
+    </w:p>
+    <w:p>
+      <w:r>
+        <w:t>Page 36 of John’s book refers to the song 36.</w:t>
+      </w:r>
+    </w:p>
+    <w:p>
+      <w:r>
+        <w:t>Shavo’s 5 calls: one for each album</w:t>
+      </w:r>
+    </w:p>
+    <w:p>
+      <w:r>
+        <w:t>The pizza Serj orders is that of Chic ‘N Stu</w:t>
+      </w:r>
+    </w:p>
+    <w:p>
+      <w:r>
+        <w:t>Alarm clock times</w:t>
+      </w:r>
+      <w:r>
+        <w:t xml:space="preserve"> of 3:35am and 6:16</w:t>
+      </w:r>
+      <w:r>
+        <w:t>am</w:t>
+      </w:r>
+      <w:r>
+        <w:t xml:space="preserve"> are the duration of Spiders and Mind respectively.</w:t>
+      </w:r>
+    </w:p>
+    <w:p/>
+    <w:p>
+      <w:pPr>
+        <w:rPr>
+          <w:color w:val="FF0000"/>
+        </w:rPr>
+      </w:pPr>
+      <w:r>
+        <w:rPr>
+          <w:color w:val="FF0000"/>
+        </w:rPr>
+        <w:t>Alternative plots:</w:t>
+      </w:r>
+    </w:p>
+    <w:p>
+      <w:pPr>
+        <w:rPr>
+          <w:color w:val="FF0000"/>
+        </w:rPr>
+      </w:pPr>
+      <w:r>
+        <w:rPr>
+          <w:color w:val="FF0000"/>
+        </w:rPr>
+        <w:t>Serj and Daron were going to have an intimate explorative scene in each other’s minds somewhere in the second part which was phased out of the plot completely by part three</w:t>
+      </w:r>
+      <w:r>
+        <w:rPr>
+          <w:color w:val="FF0000"/>
+        </w:rPr>
+        <w:t>.</w:t>
+      </w:r>
+    </w:p>
+    <w:p>
+      <w:pPr>
+        <w:rPr>
+          <w:color w:val="FF0000"/>
+        </w:rPr>
+      </w:pPr>
+      <w:r>
+        <w:rPr>
+          <w:color w:val="FF0000"/>
+        </w:rPr>
+        <w:t>Shavo was going to have some</w:t>
+      </w:r>
+      <w:r>
+        <w:rPr>
+          <w:color w:val="FF0000"/>
+        </w:rPr>
+        <w:t xml:space="preserve"> kind of freak</w:t>
+      </w:r>
+      <w:r>
+        <w:rPr>
+          <w:color w:val="FF0000"/>
+        </w:rPr>
+        <w:t xml:space="preserve"> accident where he lost his ability to </w:t>
+      </w:r>
+      <w:proofErr w:type="gramStart"/>
+      <w:r>
+        <w:rPr>
+          <w:color w:val="FF0000"/>
+        </w:rPr>
+        <w:t>see</w:t>
+      </w:r>
+      <w:proofErr w:type="gramEnd"/>
+      <w:r>
+        <w:rPr>
+          <w:color w:val="FF0000"/>
+        </w:rPr>
+        <w:t xml:space="preserve"> and his original power was having the ability t</w:t>
+      </w:r>
+      <w:r>
+        <w:rPr>
+          <w:color w:val="FF0000"/>
+        </w:rPr>
+        <w:t>o perceive or sense things while his eyes were closed (like a 6</w:t>
+      </w:r>
+      <w:r>
+        <w:rPr>
+          <w:color w:val="FF0000"/>
+          <w:vertAlign w:val="superscript"/>
+        </w:rPr>
+        <w:t>th</w:t>
+      </w:r>
+      <w:r>
+        <w:rPr>
+          <w:color w:val="FF0000"/>
+        </w:rPr>
+        <w:t xml:space="preserve"> sense).</w:t>
+      </w:r>
+      <w:r>
+        <w:rPr>
+          <w:color w:val="FF0000"/>
+        </w:rPr>
+        <w:t xml:space="preserve"> He was originally the target of rescue for the climax of Third Mind.</w:t>
+      </w:r>
+    </w:p>
+    <w:p>
+      <w:pPr>
+        <w:rPr>
+          <w:color w:val="FF0000"/>
+        </w:rPr>
+      </w:pPr>
+      <w:r>
+        <w:rPr>
+          <w:color w:val="FF0000"/>
+        </w:rPr>
+        <w:lastRenderedPageBreak/>
+        <w:t>Daron was not supposed to ditch John and Shavo in Third Mind</w:t>
+      </w:r>
+      <w:r>
+        <w:rPr>
+          <w:color w:val="FF0000"/>
+        </w:rPr>
+        <w:t xml:space="preserve"> but somehow set up a huge catalyst for the conflict in The Spiral.</w:t>
+      </w:r>
+    </w:p>
+    <w:p>
+      <w:pPr>
+        <w:rPr>
+          <w:color w:val="FF0000"/>
+        </w:rPr>
+      </w:pPr>
+      <w:r>
+        <w:rPr>
+          <w:color w:val="FF0000"/>
+        </w:rPr>
+        <w:t xml:space="preserve">John was going to accidentally out his spiral eyes and </w:t>
+      </w:r>
+      <w:proofErr w:type="gramStart"/>
+      <w:r>
+        <w:rPr>
+          <w:color w:val="FF0000"/>
+        </w:rPr>
+        <w:t>activation to</w:t>
+      </w:r>
+      <w:proofErr w:type="gramEnd"/>
+      <w:r>
+        <w:rPr>
+          <w:color w:val="FF0000"/>
+        </w:rPr>
+        <w:t xml:space="preserve"> Daron at the end of Third Mind</w:t>
+      </w:r>
+      <w:r>
+        <w:rPr>
+          <w:color w:val="FF0000"/>
+        </w:rPr>
+        <w:t xml:space="preserve"> by knocking off his glasses</w:t>
+      </w:r>
+      <w:r>
+        <w:rPr>
+          <w:color w:val="FF0000"/>
+        </w:rPr>
+        <w:t>.</w:t>
+      </w:r>
+      <w:r>
+        <w:rPr>
+          <w:color w:val="FF0000"/>
+        </w:rPr>
+        <w:t xml:space="preserve"> </w:t>
+      </w:r>
+    </w:p>
+    <w:p>
+      <w:pPr>
+        <w:rPr>
+          <w:color w:val="FF0000"/>
+        </w:rPr>
+      </w:pPr>
+      <w:r>
+        <w:rPr>
+          <w:color w:val="FF0000"/>
+        </w:rPr>
+        <w:t xml:space="preserve">John was supposed to get prophetic visions as his </w:t>
+      </w:r>
+      <w:proofErr w:type="gramStart"/>
+      <w:r>
+        <w:rPr>
+          <w:color w:val="FF0000"/>
+        </w:rPr>
+        <w:t>ability</w:t>
+      </w:r>
+      <w:proofErr w:type="gramEnd"/>
+      <w:r>
+        <w:rPr>
+          <w:color w:val="FF0000"/>
+        </w:rPr>
+        <w:t xml:space="preserve"> but this was passed along to Serj at the very end of The Spiral as a secret he kept from the others.</w:t>
+      </w:r>
+    </w:p>
+    <w:p>
+      <w:pPr>
+        <w:rPr>
+          <w:color w:val="FF0000"/>
+        </w:rPr>
+      </w:pPr>
+      <w:r>
+        <w:rPr>
+          <w:color w:val="FF0000"/>
+        </w:rPr>
+        <w:t>John’s activation was set to be messier with the knife going through his hand on accident or him punching a mirror.</w:t>
+      </w:r>
+    </w:p>
+    <w:p>
+      <w:pPr>
+        <w:rPr>
+          <w:color w:val="FF0000"/>
+        </w:rPr>
+      </w:pPr>
+      <w:r>
+        <w:rPr>
+          <w:color w:val="FF0000"/>
+        </w:rPr>
+        <w:t xml:space="preserve">The original way to kill the mind was </w:t>
+      </w:r>
+      <w:proofErr w:type="gramStart"/>
+      <w:r>
+        <w:rPr>
+          <w:color w:val="FF0000"/>
+        </w:rPr>
+        <w:t>actually a</w:t>
+      </w:r>
+      <w:proofErr w:type="gramEnd"/>
+      <w:r>
+        <w:rPr>
+          <w:color w:val="FF0000"/>
+        </w:rPr>
+        <w:t xml:space="preserve"> ritual involving all four members wearing Serj’s style of war paint and running the song again.</w:t>
+      </w:r>
+    </w:p>
+    <w:p>
+      <w:pPr>
+        <w:rPr>
+          <w:color w:val="FF0000"/>
+        </w:rPr>
+      </w:pPr>
+      <w:r>
+        <w:rPr>
+          <w:color w:val="FF0000"/>
+        </w:rPr>
+        <w:t>Daron’s Third Mind in his head was originally going to serve as a GPS to lead him to Serj and John but I scrapped this. I enjoyed having Daron fail rather than having a Mary Sue-like success at contacting Serj.</w:t>
+      </w:r>
+    </w:p>
+    <w:p>
+      <w:pPr>
+        <w:rPr>
+          <w:color w:val="FF0000"/>
+        </w:rPr>
+      </w:pPr>
+      <w:r>
+        <w:rPr>
+          <w:color w:val="FF0000"/>
+        </w:rPr>
+        <w:t xml:space="preserve">There was a planned epilogue to The Spiral which evolved into something I am keeping under wraps for now… </w:t>
+      </w:r>
+    </w:p>
+    <w:p/>
+    <w:p>
+      <w:pPr>
+        <w:rPr>
+          <w:b/>
+          <w:bCs/>
+        </w:rPr>
+      </w:pPr>
+      <w:r>
+        <w:rPr>
+          <w:b/>
+          <w:bCs/>
+        </w:rPr>
+        <w:br w:type="page"/>
+      </w:r>
+    </w:p>
+    <w:p>
+      <w:pPr>
+        <w:rPr>
+          <w:b/>
+          <w:bCs/>
+        </w:rPr>
+      </w:pPr>
+      <w:r>
+        <w:rPr>
+          <w:b/>
+          <w:bCs/>
+        </w:rPr>
         <w:lastRenderedPageBreak/>
         <w:t>MATERIALS</w:t>
       </w:r>
@@ -789,7 +1004,7 @@
       </w:r>
     </w:p>
     <w:p>
-      <w:hyperlink r:id="rId5" w:history="1">
+      <w:hyperlink r:id="rId6" w:history="1">
         <w:r>
           <w:rPr>
             <w:rStyle w:val="Hyperlink"/>
@@ -807,7 +1022,7 @@
       <w:r>
         <w:t xml:space="preserve"> </w:t>
       </w:r>
-      <w:hyperlink r:id="rId6" w:history="1">
+      <w:hyperlink r:id="rId7" w:history="1">
         <w:r>
           <w:rPr>
             <w:rStyle w:val="Hyperlink"/>
@@ -842,7 +1057,7 @@
           <w:rStyle w:val="Hyperlink"/>
         </w:rPr>
       </w:pPr>
-      <w:hyperlink r:id="rId7" w:history="1">
+      <w:hyperlink r:id="rId8" w:history="1">
         <w:r>
           <w:rPr>
             <w:rStyle w:val="Hyperlink"/>
@@ -1635,6 +1850,7 @@
   <w:style w:type="paragraph" w:default="1" w:styleId="Normal">
     <w:name w:val="Normal"/>
     <w:qFormat/>
+    <w:rsid w:val="0061378D"/>
   </w:style>
   <w:style w:type="paragraph" w:styleId="Heading1">
     <w:name w:val="heading 1"/>

</xml_diff>